<commit_message>
Literature Review Findings Compelte
</commit_message>
<xml_diff>
--- a/Literature Review/Findings.docx
+++ b/Literature Review/Findings.docx
@@ -4,10 +4,1500 @@
   <w:body>
     <w:p>
       <w:r>
-        <w:t>In a quick search regarding Missouri Drought Climatology, there was no missouri-specific literature tackling Missouri Drought Climatology using any dataset. There was scientific literature on the Central US, and on Missouri Climatology in general, but not Drought Climatology. One useful thing that was found was Missouri SPI values dating all the way back to 1895. This dataset maybe useful in the future after we process Missouri Mesonet data going from January 2000 to May 2024</w:t>
+        <w:t xml:space="preserve">In a quick search regarding Missouri Drought Climatology, there was no </w:t>
+      </w:r>
+      <w:proofErr w:type="spellStart"/>
+      <w:r>
+        <w:t>missouri</w:t>
+      </w:r>
+      <w:proofErr w:type="spellEnd"/>
+      <w:r>
+        <w:t xml:space="preserve">-specific literature tackling Missouri Drought Climatology using any dataset. There was scientific literature on the Central US, and on Missouri Climatology in general, but not Drought Climatology. One useful thing that was found was Missouri SPI values dating all the way back to 1895. This dataset </w:t>
+      </w:r>
+      <w:proofErr w:type="gramStart"/>
+      <w:r>
+        <w:t>maybe</w:t>
+      </w:r>
+      <w:proofErr w:type="gramEnd"/>
+      <w:r>
+        <w:t xml:space="preserve"> useful in the future after we process Missouri </w:t>
+      </w:r>
+      <w:proofErr w:type="spellStart"/>
+      <w:r>
+        <w:t>Mesonet</w:t>
+      </w:r>
+      <w:proofErr w:type="spellEnd"/>
+      <w:r>
+        <w:t xml:space="preserve"> data going from January 2000 to May 2024</w:t>
       </w:r>
       <w:r>
         <w:t>.</w:t>
+      </w:r>
+    </w:p>
+    <w:p>
+      <w:pPr>
+        <w:pStyle w:val="Heading1"/>
+      </w:pPr>
+      <w:r>
+        <w:t>In-Depth Review:</w:t>
+      </w:r>
+    </w:p>
+    <w:p>
+      <w:pPr>
+        <w:pStyle w:val="Heading2"/>
+      </w:pPr>
+      <w:r>
+        <w:t xml:space="preserve">2000 Years of Drought Variability in the Central United </w:t>
+      </w:r>
+      <w:proofErr w:type="gramStart"/>
+      <w:r>
+        <w:t>States .</w:t>
+      </w:r>
+      <w:proofErr w:type="gramEnd"/>
+      <w:r>
+        <w:t xml:space="preserve"> Connie A. Woodhouse*+ and Jonathan T. Overpeck</w:t>
+      </w:r>
+    </w:p>
+    <w:p>
+      <w:pPr>
+        <w:pStyle w:val="ListParagraph"/>
+        <w:numPr>
+          <w:ilvl w:val="0"/>
+          <w:numId w:val="1"/>
+        </w:numPr>
+      </w:pPr>
+      <w:r>
+        <w:t>Consider Palmer Drought Severity Index in future work</w:t>
+      </w:r>
+    </w:p>
+    <w:p>
+      <w:pPr>
+        <w:ind w:left="360"/>
+      </w:pPr>
+      <w:r>
+        <w:rPr>
+          <w:noProof/>
+        </w:rPr>
+        <w:drawing>
+          <wp:inline distT="0" distB="0" distL="0" distR="0" wp14:anchorId="16F673EF" wp14:editId="09D67294">
+            <wp:extent cx="5943600" cy="5471795"/>
+            <wp:effectExtent l="0" t="0" r="0" b="0"/>
+            <wp:docPr id="1637787747" name="Picture 1" descr="A map of the united states&#10;&#10;Description automatically generated"/>
+            <wp:cNvGraphicFramePr>
+              <a:graphicFrameLocks xmlns:a="http://schemas.openxmlformats.org/drawingml/2006/main" noChangeAspect="1"/>
+            </wp:cNvGraphicFramePr>
+            <a:graphic xmlns:a="http://schemas.openxmlformats.org/drawingml/2006/main">
+              <a:graphicData uri="http://schemas.openxmlformats.org/drawingml/2006/picture">
+                <pic:pic xmlns:pic="http://schemas.openxmlformats.org/drawingml/2006/picture">
+                  <pic:nvPicPr>
+                    <pic:cNvPr id="1637787747" name="Picture 1" descr="A map of the united states&#10;&#10;Description automatically generated"/>
+                    <pic:cNvPicPr/>
+                  </pic:nvPicPr>
+                  <pic:blipFill>
+                    <a:blip r:embed="rId5"/>
+                    <a:stretch>
+                      <a:fillRect/>
+                    </a:stretch>
+                  </pic:blipFill>
+                  <pic:spPr>
+                    <a:xfrm>
+                      <a:off x="0" y="0"/>
+                      <a:ext cx="5943600" cy="5471795"/>
+                    </a:xfrm>
+                    <a:prstGeom prst="rect">
+                      <a:avLst/>
+                    </a:prstGeom>
+                  </pic:spPr>
+                </pic:pic>
+              </a:graphicData>
+            </a:graphic>
+          </wp:inline>
+        </w:drawing>
+      </w:r>
+    </w:p>
+    <w:p>
+      <w:pPr>
+        <w:pStyle w:val="ListParagraph"/>
+        <w:numPr>
+          <w:ilvl w:val="0"/>
+          <w:numId w:val="1"/>
+        </w:numPr>
+      </w:pPr>
+      <w:r>
+        <w:t xml:space="preserve">Consider maps like </w:t>
+      </w:r>
+      <w:r>
+        <w:t xml:space="preserve">the </w:t>
+      </w:r>
+      <w:r>
+        <w:t>map above for inspiration</w:t>
+      </w:r>
+    </w:p>
+    <w:p>
+      <w:pPr>
+        <w:pStyle w:val="ListParagraph"/>
+        <w:numPr>
+          <w:ilvl w:val="0"/>
+          <w:numId w:val="1"/>
+        </w:numPr>
+      </w:pPr>
+      <w:r>
+        <w:t>Diagnoses causes for drought (We could see if our data correlates with teleconnections?)</w:t>
+      </w:r>
+    </w:p>
+    <w:p>
+      <w:pPr>
+        <w:pStyle w:val="Heading2"/>
+      </w:pPr>
+      <w:r>
+        <w:t>Drought onset and recovery over the United States</w:t>
+      </w:r>
+      <w:r>
+        <w:t xml:space="preserve"> (</w:t>
+      </w:r>
+      <w:proofErr w:type="spellStart"/>
+      <w:r>
+        <w:t>Kingtse</w:t>
+      </w:r>
+      <w:proofErr w:type="spellEnd"/>
+      <w:r>
+        <w:t xml:space="preserve"> C. Mo)</w:t>
+      </w:r>
+    </w:p>
+    <w:p>
+      <w:pPr>
+        <w:pStyle w:val="ListParagraph"/>
+        <w:numPr>
+          <w:ilvl w:val="0"/>
+          <w:numId w:val="5"/>
+        </w:numPr>
+      </w:pPr>
+      <w:r>
+        <w:t>Uses SPI to measure drought onset and recovery</w:t>
+      </w:r>
+    </w:p>
+    <w:p>
+      <w:pPr>
+        <w:pStyle w:val="ListParagraph"/>
+        <w:numPr>
+          <w:ilvl w:val="0"/>
+          <w:numId w:val="5"/>
+        </w:numPr>
+      </w:pPr>
+      <w:r>
+        <w:t xml:space="preserve">Uses soil moisture from </w:t>
+      </w:r>
+      <w:r>
+        <w:t xml:space="preserve">the </w:t>
+      </w:r>
+      <w:r>
+        <w:t>North American</w:t>
+      </w:r>
+      <w:r>
+        <w:t xml:space="preserve"> Land Data Assimilation</w:t>
+      </w:r>
+      <w:r>
+        <w:t xml:space="preserve"> System (NLDAS) dataset</w:t>
+      </w:r>
+    </w:p>
+    <w:p>
+      <w:pPr>
+        <w:pStyle w:val="ListParagraph"/>
+        <w:numPr>
+          <w:ilvl w:val="0"/>
+          <w:numId w:val="5"/>
+        </w:numPr>
+        <w:spacing w:before="240"/>
+      </w:pPr>
+      <w:r>
+        <w:t xml:space="preserve">Different SPI time scales denoted as </w:t>
+      </w:r>
+      <w:proofErr w:type="spellStart"/>
+      <w:r>
+        <w:t>P</w:t>
+      </w:r>
+      <w:r>
+        <w:softHyphen/>
+      </w:r>
+      <w:r>
+        <w:softHyphen/>
+      </w:r>
+      <w:r>
+        <w:softHyphen/>
+      </w:r>
+      <w:r>
+        <w:softHyphen/>
+      </w:r>
+      <w:r>
+        <w:rPr>
+          <w:vertAlign w:val="subscript"/>
+        </w:rPr>
+        <w:t>n</w:t>
+      </w:r>
+      <w:proofErr w:type="spellEnd"/>
+      <w:r>
+        <w:t xml:space="preserve"> with n being how many </w:t>
+      </w:r>
+      <w:proofErr w:type="spellStart"/>
+      <w:r>
+        <w:t>months worth</w:t>
+      </w:r>
+      <w:proofErr w:type="spellEnd"/>
+      <w:r>
+        <w:t xml:space="preserve"> of data is accounted for</w:t>
+      </w:r>
+    </w:p>
+    <w:p>
+      <w:pPr>
+        <w:pStyle w:val="ListParagraph"/>
+        <w:numPr>
+          <w:ilvl w:val="0"/>
+          <w:numId w:val="5"/>
+        </w:numPr>
+        <w:spacing w:before="240"/>
+      </w:pPr>
+      <w:r>
+        <w:t xml:space="preserve">Perhaps we could do a more comprehensive analysis, </w:t>
+      </w:r>
+      <w:r>
+        <w:t>and attempt to get as close to the drought monitor calculation as possible at some point</w:t>
+      </w:r>
+    </w:p>
+    <w:p>
+      <w:pPr>
+        <w:pStyle w:val="ListParagraph"/>
+        <w:numPr>
+          <w:ilvl w:val="0"/>
+          <w:numId w:val="5"/>
+        </w:numPr>
+        <w:spacing w:before="240"/>
+      </w:pPr>
+      <w:r>
+        <w:t>Mentions potential teleconnection impacts</w:t>
+      </w:r>
+    </w:p>
+    <w:p>
+      <w:pPr>
+        <w:pStyle w:val="ListParagraph"/>
+        <w:numPr>
+          <w:ilvl w:val="0"/>
+          <w:numId w:val="5"/>
+        </w:numPr>
+        <w:spacing w:before="240"/>
+      </w:pPr>
+      <w:r>
+        <w:t>T</w:t>
+      </w:r>
+      <w:r>
+        <w:rPr>
+          <w:vertAlign w:val="subscript"/>
+        </w:rPr>
+        <w:t xml:space="preserve">o </w:t>
+      </w:r>
+      <w:r>
+        <w:t>and T</w:t>
+      </w:r>
+      <w:r>
+        <w:rPr>
+          <w:vertAlign w:val="subscript"/>
+        </w:rPr>
+        <w:t>d</w:t>
+      </w:r>
+      <w:r>
+        <w:t xml:space="preserve"> are the notation for the month of onset and demise of drought</w:t>
+      </w:r>
+    </w:p>
+    <w:p>
+      <w:pPr>
+        <w:spacing w:before="240"/>
+        <w:ind w:left="360"/>
+      </w:pPr>
+      <w:r>
+        <w:rPr>
+          <w:noProof/>
+        </w:rPr>
+        <w:drawing>
+          <wp:inline distT="0" distB="0" distL="0" distR="0" wp14:anchorId="3CC463B4" wp14:editId="4CEAA124">
+            <wp:extent cx="4250044" cy="5429250"/>
+            <wp:effectExtent l="0" t="0" r="0" b="0"/>
+            <wp:docPr id="1220562067" name="Picture 1" descr="A map of the united states&#10;&#10;Description automatically generated"/>
+            <wp:cNvGraphicFramePr>
+              <a:graphicFrameLocks xmlns:a="http://schemas.openxmlformats.org/drawingml/2006/main" noChangeAspect="1"/>
+            </wp:cNvGraphicFramePr>
+            <a:graphic xmlns:a="http://schemas.openxmlformats.org/drawingml/2006/main">
+              <a:graphicData uri="http://schemas.openxmlformats.org/drawingml/2006/picture">
+                <pic:pic xmlns:pic="http://schemas.openxmlformats.org/drawingml/2006/picture">
+                  <pic:nvPicPr>
+                    <pic:cNvPr id="1220562067" name="Picture 1" descr="A map of the united states&#10;&#10;Description automatically generated"/>
+                    <pic:cNvPicPr/>
+                  </pic:nvPicPr>
+                  <pic:blipFill>
+                    <a:blip r:embed="rId6"/>
+                    <a:stretch>
+                      <a:fillRect/>
+                    </a:stretch>
+                  </pic:blipFill>
+                  <pic:spPr>
+                    <a:xfrm>
+                      <a:off x="0" y="0"/>
+                      <a:ext cx="4251509" cy="5431122"/>
+                    </a:xfrm>
+                    <a:prstGeom prst="rect">
+                      <a:avLst/>
+                    </a:prstGeom>
+                  </pic:spPr>
+                </pic:pic>
+              </a:graphicData>
+            </a:graphic>
+          </wp:inline>
+        </w:drawing>
+      </w:r>
+    </w:p>
+    <w:p>
+      <w:pPr>
+        <w:pStyle w:val="ListParagraph"/>
+        <w:numPr>
+          <w:ilvl w:val="0"/>
+          <w:numId w:val="6"/>
+        </w:numPr>
+        <w:spacing w:before="240"/>
+      </w:pPr>
+      <w:r>
+        <w:t>Maps above to take inspiration from</w:t>
+      </w:r>
+    </w:p>
+    <w:p>
+      <w:pPr>
+        <w:pStyle w:val="ListParagraph"/>
+        <w:numPr>
+          <w:ilvl w:val="0"/>
+          <w:numId w:val="6"/>
+        </w:numPr>
+        <w:spacing w:before="240"/>
+      </w:pPr>
+      <w:r>
+        <w:t>Paper Layout</w:t>
+      </w:r>
+    </w:p>
+    <w:p>
+      <w:pPr>
+        <w:pStyle w:val="ListParagraph"/>
+        <w:numPr>
+          <w:ilvl w:val="1"/>
+          <w:numId w:val="6"/>
+        </w:numPr>
+        <w:spacing w:before="240"/>
+      </w:pPr>
+      <w:r>
+        <w:t>Title</w:t>
+      </w:r>
+    </w:p>
+    <w:p>
+      <w:pPr>
+        <w:pStyle w:val="ListParagraph"/>
+        <w:numPr>
+          <w:ilvl w:val="1"/>
+          <w:numId w:val="6"/>
+        </w:numPr>
+      </w:pPr>
+      <w:r>
+        <w:t>Abstract</w:t>
+      </w:r>
+    </w:p>
+    <w:p>
+      <w:pPr>
+        <w:pStyle w:val="ListParagraph"/>
+        <w:numPr>
+          <w:ilvl w:val="1"/>
+          <w:numId w:val="6"/>
+        </w:numPr>
+        <w:spacing w:before="240"/>
+      </w:pPr>
+      <w:r>
+        <w:t>Introduction</w:t>
+      </w:r>
+    </w:p>
+    <w:p>
+      <w:pPr>
+        <w:pStyle w:val="ListParagraph"/>
+        <w:numPr>
+          <w:ilvl w:val="1"/>
+          <w:numId w:val="6"/>
+        </w:numPr>
+        <w:spacing w:before="240"/>
+      </w:pPr>
+      <w:r>
+        <w:t>Data and Procedures</w:t>
+      </w:r>
+    </w:p>
+    <w:p>
+      <w:pPr>
+        <w:pStyle w:val="ListParagraph"/>
+        <w:numPr>
+          <w:ilvl w:val="1"/>
+          <w:numId w:val="6"/>
+        </w:numPr>
+        <w:spacing w:before="240"/>
+      </w:pPr>
+      <w:r>
+        <w:t>Drought Onset and Demise</w:t>
+      </w:r>
+    </w:p>
+    <w:p>
+      <w:pPr>
+        <w:pStyle w:val="ListParagraph"/>
+        <w:numPr>
+          <w:ilvl w:val="1"/>
+          <w:numId w:val="6"/>
+        </w:numPr>
+        <w:spacing w:before="240"/>
+      </w:pPr>
+      <w:r>
+        <w:t>Preferred Season for Drought Onset and Demise</w:t>
+      </w:r>
+    </w:p>
+    <w:p>
+      <w:pPr>
+        <w:pStyle w:val="ListParagraph"/>
+        <w:numPr>
+          <w:ilvl w:val="1"/>
+          <w:numId w:val="6"/>
+        </w:numPr>
+        <w:spacing w:before="240"/>
+      </w:pPr>
+      <w:r>
+        <w:t>Influence of the SSTA forcing</w:t>
+      </w:r>
+    </w:p>
+    <w:p>
+      <w:pPr>
+        <w:pStyle w:val="ListParagraph"/>
+        <w:numPr>
+          <w:ilvl w:val="1"/>
+          <w:numId w:val="6"/>
+        </w:numPr>
+        <w:spacing w:before="240"/>
+      </w:pPr>
+      <w:r>
+        <w:t>ENSO as an early warning sign for Drought</w:t>
+      </w:r>
+    </w:p>
+    <w:p>
+      <w:pPr>
+        <w:pStyle w:val="ListParagraph"/>
+        <w:numPr>
+          <w:ilvl w:val="1"/>
+          <w:numId w:val="6"/>
+        </w:numPr>
+        <w:spacing w:before="240"/>
+      </w:pPr>
+      <w:r>
+        <w:t>ENSO as a signal for Drought Watch</w:t>
+      </w:r>
+    </w:p>
+    <w:p>
+      <w:pPr>
+        <w:pStyle w:val="ListParagraph"/>
+        <w:numPr>
+          <w:ilvl w:val="1"/>
+          <w:numId w:val="6"/>
+        </w:numPr>
+        <w:spacing w:before="240"/>
+      </w:pPr>
+      <w:r>
+        <w:t>Conclusions</w:t>
+      </w:r>
+    </w:p>
+    <w:p>
+      <w:pPr>
+        <w:pStyle w:val="Heading2"/>
+      </w:pPr>
+      <w:r>
+        <w:t>Spatial patterns of multiple drought types in the contiguous United States: a seasonal comparison</w:t>
+      </w:r>
+    </w:p>
+    <w:p>
+      <w:pPr>
+        <w:pStyle w:val="ListParagraph"/>
+        <w:numPr>
+          <w:ilvl w:val="0"/>
+          <w:numId w:val="7"/>
+        </w:numPr>
+      </w:pPr>
+      <w:r>
+        <w:t>Format</w:t>
+      </w:r>
+    </w:p>
+    <w:p>
+      <w:pPr>
+        <w:pStyle w:val="ListParagraph"/>
+        <w:numPr>
+          <w:ilvl w:val="1"/>
+          <w:numId w:val="7"/>
+        </w:numPr>
+      </w:pPr>
+      <w:r>
+        <w:t>Title</w:t>
+      </w:r>
+    </w:p>
+    <w:p>
+      <w:pPr>
+        <w:pStyle w:val="ListParagraph"/>
+        <w:numPr>
+          <w:ilvl w:val="1"/>
+          <w:numId w:val="7"/>
+        </w:numPr>
+      </w:pPr>
+      <w:r>
+        <w:t>Abstract</w:t>
+      </w:r>
+    </w:p>
+    <w:p>
+      <w:pPr>
+        <w:pStyle w:val="ListParagraph"/>
+        <w:numPr>
+          <w:ilvl w:val="1"/>
+          <w:numId w:val="7"/>
+        </w:numPr>
+      </w:pPr>
+      <w:r>
+        <w:t>Introduction</w:t>
+      </w:r>
+    </w:p>
+    <w:p>
+      <w:pPr>
+        <w:pStyle w:val="ListParagraph"/>
+        <w:numPr>
+          <w:ilvl w:val="1"/>
+          <w:numId w:val="7"/>
+        </w:numPr>
+      </w:pPr>
+      <w:r>
+        <w:t>Data</w:t>
+      </w:r>
+    </w:p>
+    <w:p>
+      <w:pPr>
+        <w:pStyle w:val="ListParagraph"/>
+        <w:numPr>
+          <w:ilvl w:val="1"/>
+          <w:numId w:val="7"/>
+        </w:numPr>
+      </w:pPr>
+      <w:r>
+        <w:t>Methods</w:t>
+      </w:r>
+    </w:p>
+    <w:p>
+      <w:pPr>
+        <w:pStyle w:val="ListParagraph"/>
+        <w:numPr>
+          <w:ilvl w:val="1"/>
+          <w:numId w:val="7"/>
+        </w:numPr>
+      </w:pPr>
+      <w:r>
+        <w:t>Results</w:t>
+      </w:r>
+    </w:p>
+    <w:p>
+      <w:pPr>
+        <w:pStyle w:val="ListParagraph"/>
+        <w:numPr>
+          <w:ilvl w:val="1"/>
+          <w:numId w:val="7"/>
+        </w:numPr>
+      </w:pPr>
+      <w:r>
+        <w:t>Mapped patterns for the PDSI and PHDI</w:t>
+      </w:r>
+    </w:p>
+    <w:p>
+      <w:pPr>
+        <w:pStyle w:val="ListParagraph"/>
+        <w:numPr>
+          <w:ilvl w:val="1"/>
+          <w:numId w:val="7"/>
+        </w:numPr>
+      </w:pPr>
+      <w:r>
+        <w:t>Conclusions</w:t>
+      </w:r>
+    </w:p>
+    <w:p>
+      <w:pPr>
+        <w:pStyle w:val="ListParagraph"/>
+        <w:numPr>
+          <w:ilvl w:val="1"/>
+          <w:numId w:val="7"/>
+        </w:numPr>
+      </w:pPr>
+      <w:r>
+        <w:t>Acknowledgements</w:t>
+      </w:r>
+    </w:p>
+    <w:p>
+      <w:pPr>
+        <w:pStyle w:val="ListParagraph"/>
+        <w:numPr>
+          <w:ilvl w:val="1"/>
+          <w:numId w:val="7"/>
+        </w:numPr>
+      </w:pPr>
+      <w:r>
+        <w:t>Literature cited</w:t>
+      </w:r>
+    </w:p>
+    <w:p>
+      <w:pPr>
+        <w:pStyle w:val="ListParagraph"/>
+        <w:numPr>
+          <w:ilvl w:val="0"/>
+          <w:numId w:val="7"/>
+        </w:numPr>
+      </w:pPr>
+      <w:r>
+        <w:t>Base knowledge of drought skewed towards different drought types</w:t>
+      </w:r>
+    </w:p>
+    <w:p>
+      <w:pPr>
+        <w:ind w:left="360"/>
+      </w:pPr>
+      <w:r>
+        <w:rPr>
+          <w:noProof/>
+        </w:rPr>
+        <w:drawing>
+          <wp:inline distT="0" distB="0" distL="0" distR="0" wp14:anchorId="5BE44CF3" wp14:editId="2F9ED42B">
+            <wp:extent cx="2847975" cy="2927998"/>
+            <wp:effectExtent l="0" t="0" r="0" b="5715"/>
+            <wp:docPr id="995941726" name="Picture 1" descr="A table with numbers and text&#10;&#10;Description automatically generated"/>
+            <wp:cNvGraphicFramePr>
+              <a:graphicFrameLocks xmlns:a="http://schemas.openxmlformats.org/drawingml/2006/main" noChangeAspect="1"/>
+            </wp:cNvGraphicFramePr>
+            <a:graphic xmlns:a="http://schemas.openxmlformats.org/drawingml/2006/main">
+              <a:graphicData uri="http://schemas.openxmlformats.org/drawingml/2006/picture">
+                <pic:pic xmlns:pic="http://schemas.openxmlformats.org/drawingml/2006/picture">
+                  <pic:nvPicPr>
+                    <pic:cNvPr id="995941726" name="Picture 1" descr="A table with numbers and text&#10;&#10;Description automatically generated"/>
+                    <pic:cNvPicPr/>
+                  </pic:nvPicPr>
+                  <pic:blipFill>
+                    <a:blip r:embed="rId7"/>
+                    <a:stretch>
+                      <a:fillRect/>
+                    </a:stretch>
+                  </pic:blipFill>
+                  <pic:spPr>
+                    <a:xfrm>
+                      <a:off x="0" y="0"/>
+                      <a:ext cx="2850533" cy="2930628"/>
+                    </a:xfrm>
+                    <a:prstGeom prst="rect">
+                      <a:avLst/>
+                    </a:prstGeom>
+                  </pic:spPr>
+                </pic:pic>
+              </a:graphicData>
+            </a:graphic>
+          </wp:inline>
+        </w:drawing>
+      </w:r>
+    </w:p>
+    <w:p>
+      <w:pPr>
+        <w:pStyle w:val="ListParagraph"/>
+        <w:numPr>
+          <w:ilvl w:val="0"/>
+          <w:numId w:val="8"/>
+        </w:numPr>
+      </w:pPr>
+      <w:r>
+        <w:t>Tables like this could be useful</w:t>
+      </w:r>
+    </w:p>
+    <w:p>
+      <w:pPr>
+        <w:pStyle w:val="Heading2"/>
+      </w:pPr>
+      <w:r>
+        <w:t>Oladipo, E. O. 1986. Spatial patterns of drought in the interior plains of North America</w:t>
+      </w:r>
+    </w:p>
+    <w:p>
+      <w:r>
+        <w:t>Formatting</w:t>
+      </w:r>
+    </w:p>
+    <w:p>
+      <w:pPr>
+        <w:pStyle w:val="ListParagraph"/>
+        <w:numPr>
+          <w:ilvl w:val="0"/>
+          <w:numId w:val="8"/>
+        </w:numPr>
+      </w:pPr>
+      <w:r>
+        <w:t>Abstract</w:t>
+      </w:r>
+    </w:p>
+    <w:p>
+      <w:pPr>
+        <w:pStyle w:val="ListParagraph"/>
+        <w:numPr>
+          <w:ilvl w:val="0"/>
+          <w:numId w:val="8"/>
+        </w:numPr>
+      </w:pPr>
+      <w:r>
+        <w:t>Introduction</w:t>
+      </w:r>
+    </w:p>
+    <w:p>
+      <w:pPr>
+        <w:pStyle w:val="ListParagraph"/>
+        <w:numPr>
+          <w:ilvl w:val="0"/>
+          <w:numId w:val="8"/>
+        </w:numPr>
+      </w:pPr>
+      <w:r>
+        <w:t>Dataset description</w:t>
+      </w:r>
+    </w:p>
+    <w:p>
+      <w:pPr>
+        <w:pStyle w:val="ListParagraph"/>
+        <w:numPr>
+          <w:ilvl w:val="0"/>
+          <w:numId w:val="8"/>
+        </w:numPr>
+      </w:pPr>
+      <w:r>
+        <w:t>Hydrology model description</w:t>
+      </w:r>
+    </w:p>
+    <w:p>
+      <w:pPr>
+        <w:pStyle w:val="ListParagraph"/>
+        <w:numPr>
+          <w:ilvl w:val="0"/>
+          <w:numId w:val="8"/>
+        </w:numPr>
+      </w:pPr>
+      <w:r>
+        <w:t>Soil Moisture and Runoff percentiles</w:t>
+      </w:r>
+    </w:p>
+    <w:p>
+      <w:pPr>
+        <w:pStyle w:val="ListParagraph"/>
+        <w:numPr>
+          <w:ilvl w:val="0"/>
+          <w:numId w:val="8"/>
+        </w:numPr>
+      </w:pPr>
+      <w:r>
+        <w:t>Drought identification in space and time</w:t>
+      </w:r>
+    </w:p>
+    <w:p>
+      <w:pPr>
+        <w:pStyle w:val="ListParagraph"/>
+        <w:numPr>
+          <w:ilvl w:val="0"/>
+          <w:numId w:val="8"/>
+        </w:numPr>
+      </w:pPr>
+      <w:r>
+        <w:t xml:space="preserve">Construction </w:t>
+      </w:r>
+      <w:r>
+        <w:t>of drought severity-area-duration curves</w:t>
+      </w:r>
+    </w:p>
+    <w:p>
+      <w:pPr>
+        <w:pStyle w:val="ListParagraph"/>
+        <w:numPr>
+          <w:ilvl w:val="0"/>
+          <w:numId w:val="8"/>
+        </w:numPr>
+      </w:pPr>
+      <w:r>
+        <w:t>Results</w:t>
+      </w:r>
+    </w:p>
+    <w:p>
+      <w:pPr>
+        <w:pStyle w:val="ListParagraph"/>
+        <w:numPr>
+          <w:ilvl w:val="0"/>
+          <w:numId w:val="8"/>
+        </w:numPr>
+      </w:pPr>
+      <w:r>
+        <w:t>Discussion</w:t>
+      </w:r>
+    </w:p>
+    <w:p>
+      <w:pPr>
+        <w:pStyle w:val="ListParagraph"/>
+        <w:numPr>
+          <w:ilvl w:val="0"/>
+          <w:numId w:val="8"/>
+        </w:numPr>
+      </w:pPr>
+      <w:r>
+        <w:t>Summary and Conclusions</w:t>
+      </w:r>
+    </w:p>
+    <w:p>
+      <w:pPr>
+        <w:pStyle w:val="ListParagraph"/>
+        <w:numPr>
+          <w:ilvl w:val="0"/>
+          <w:numId w:val="8"/>
+        </w:numPr>
+      </w:pPr>
+      <w:r>
+        <w:t>References</w:t>
+      </w:r>
+    </w:p>
+    <w:p>
+      <w:pPr>
+        <w:pStyle w:val="Heading2"/>
+      </w:pPr>
+      <w:r>
+        <w:t>Mo, K. C., and J. E. Schemm. 2008. Droughts and persistent wet spells over the United States and Mexico</w:t>
+      </w:r>
+    </w:p>
+    <w:p>
+      <w:r>
+        <w:t>Formatting:</w:t>
+      </w:r>
+    </w:p>
+    <w:p>
+      <w:pPr>
+        <w:pStyle w:val="ListParagraph"/>
+        <w:numPr>
+          <w:ilvl w:val="0"/>
+          <w:numId w:val="9"/>
+        </w:numPr>
+      </w:pPr>
+      <w:r>
+        <w:t>Abstract</w:t>
+      </w:r>
+    </w:p>
+    <w:p>
+      <w:pPr>
+        <w:pStyle w:val="ListParagraph"/>
+        <w:numPr>
+          <w:ilvl w:val="0"/>
+          <w:numId w:val="9"/>
+        </w:numPr>
+      </w:pPr>
+      <w:r>
+        <w:t>Introduction</w:t>
+      </w:r>
+    </w:p>
+    <w:p>
+      <w:pPr>
+        <w:pStyle w:val="ListParagraph"/>
+        <w:numPr>
+          <w:ilvl w:val="0"/>
+          <w:numId w:val="9"/>
+        </w:numPr>
+      </w:pPr>
+      <w:r>
+        <w:t>Data</w:t>
+      </w:r>
+    </w:p>
+    <w:p>
+      <w:pPr>
+        <w:pStyle w:val="ListParagraph"/>
+        <w:numPr>
+          <w:ilvl w:val="0"/>
+          <w:numId w:val="9"/>
+        </w:numPr>
+      </w:pPr>
+      <w:r>
+        <w:t>Regional Preference of Dry and Wet Spells</w:t>
+      </w:r>
+    </w:p>
+    <w:p>
+      <w:pPr>
+        <w:pStyle w:val="ListParagraph"/>
+        <w:numPr>
+          <w:ilvl w:val="1"/>
+          <w:numId w:val="9"/>
+        </w:numPr>
+      </w:pPr>
+      <w:r>
+        <w:t>Frequency</w:t>
+      </w:r>
+    </w:p>
+    <w:p>
+      <w:pPr>
+        <w:pStyle w:val="ListParagraph"/>
+        <w:numPr>
+          <w:ilvl w:val="1"/>
+          <w:numId w:val="9"/>
+        </w:numPr>
+      </w:pPr>
+      <w:r>
+        <w:t>Spatial Patterns</w:t>
+      </w:r>
+    </w:p>
+    <w:p>
+      <w:pPr>
+        <w:pStyle w:val="ListParagraph"/>
+        <w:numPr>
+          <w:ilvl w:val="0"/>
+          <w:numId w:val="9"/>
+        </w:numPr>
+      </w:pPr>
+      <w:r>
+        <w:t>Seasonal Cycle and Moisture Fluxes</w:t>
+      </w:r>
+    </w:p>
+    <w:p>
+      <w:pPr>
+        <w:pStyle w:val="ListParagraph"/>
+        <w:numPr>
+          <w:ilvl w:val="1"/>
+          <w:numId w:val="9"/>
+        </w:numPr>
+      </w:pPr>
+      <w:r>
+        <w:t>Seasonal Cycle</w:t>
+      </w:r>
+    </w:p>
+    <w:p>
+      <w:pPr>
+        <w:pStyle w:val="ListParagraph"/>
+        <w:numPr>
+          <w:ilvl w:val="1"/>
+          <w:numId w:val="9"/>
+        </w:numPr>
+      </w:pPr>
+      <w:r>
+        <w:t>Moisture Transport</w:t>
+      </w:r>
+    </w:p>
+    <w:p>
+      <w:pPr>
+        <w:pStyle w:val="ListParagraph"/>
+        <w:numPr>
+          <w:ilvl w:val="0"/>
+          <w:numId w:val="9"/>
+        </w:numPr>
+      </w:pPr>
+      <w:r>
+        <w:t>Time scales of persistent wet and dry conditions</w:t>
+      </w:r>
+    </w:p>
+    <w:p>
+      <w:pPr>
+        <w:pStyle w:val="ListParagraph"/>
+        <w:numPr>
+          <w:ilvl w:val="1"/>
+          <w:numId w:val="9"/>
+        </w:numPr>
+      </w:pPr>
+      <w:r>
+        <w:t>Decadal Time Scales</w:t>
+      </w:r>
+    </w:p>
+    <w:p>
+      <w:pPr>
+        <w:pStyle w:val="ListParagraph"/>
+        <w:numPr>
+          <w:ilvl w:val="1"/>
+          <w:numId w:val="9"/>
+        </w:numPr>
+      </w:pPr>
+      <w:r>
+        <w:t>Influence of ENSO</w:t>
+      </w:r>
+    </w:p>
+    <w:p>
+      <w:pPr>
+        <w:pStyle w:val="ListParagraph"/>
+        <w:numPr>
+          <w:ilvl w:val="0"/>
+          <w:numId w:val="9"/>
+        </w:numPr>
+      </w:pPr>
+      <w:r>
+        <w:t>Conclusions</w:t>
+      </w:r>
+    </w:p>
+    <w:p>
+      <w:pPr>
+        <w:pStyle w:val="ListParagraph"/>
+        <w:numPr>
+          <w:ilvl w:val="1"/>
+          <w:numId w:val="9"/>
+        </w:numPr>
+      </w:pPr>
+      <w:r>
+        <w:t>Northwest Mexico and western mountain region</w:t>
+      </w:r>
+    </w:p>
+    <w:p>
+      <w:pPr>
+        <w:pStyle w:val="ListParagraph"/>
+        <w:numPr>
+          <w:ilvl w:val="1"/>
+          <w:numId w:val="9"/>
+        </w:numPr>
+      </w:pPr>
+      <w:r>
+        <w:t>West Coast</w:t>
+      </w:r>
+    </w:p>
+    <w:p>
+      <w:pPr>
+        <w:pStyle w:val="ListParagraph"/>
+        <w:numPr>
+          <w:ilvl w:val="1"/>
+          <w:numId w:val="9"/>
+        </w:numPr>
+      </w:pPr>
+      <w:r>
+        <w:t>Southwest</w:t>
+      </w:r>
+    </w:p>
+    <w:p>
+      <w:pPr>
+        <w:pStyle w:val="ListParagraph"/>
+        <w:numPr>
+          <w:ilvl w:val="1"/>
+          <w:numId w:val="9"/>
+        </w:numPr>
+      </w:pPr>
+      <w:r>
+        <w:t>Southern plains</w:t>
+      </w:r>
+    </w:p>
+    <w:p>
+      <w:pPr>
+        <w:pStyle w:val="ListParagraph"/>
+        <w:numPr>
+          <w:ilvl w:val="1"/>
+          <w:numId w:val="9"/>
+        </w:numPr>
+      </w:pPr>
+      <w:r>
+        <w:t>North-Central</w:t>
+      </w:r>
+    </w:p>
+    <w:p>
+      <w:pPr>
+        <w:pStyle w:val="ListParagraph"/>
+        <w:numPr>
+          <w:ilvl w:val="1"/>
+          <w:numId w:val="9"/>
+        </w:numPr>
+      </w:pPr>
+      <w:r>
+        <w:t>East Coast</w:t>
+      </w:r>
+    </w:p>
+    <w:p>
+      <w:pPr>
+        <w:pStyle w:val="ListParagraph"/>
+        <w:numPr>
+          <w:ilvl w:val="0"/>
+          <w:numId w:val="9"/>
+        </w:numPr>
+      </w:pPr>
+      <w:r>
+        <w:t>Acknowledgments</w:t>
+      </w:r>
+    </w:p>
+    <w:p>
+      <w:pPr>
+        <w:pStyle w:val="ListParagraph"/>
+        <w:numPr>
+          <w:ilvl w:val="0"/>
+          <w:numId w:val="9"/>
+        </w:numPr>
+      </w:pPr>
+      <w:r>
+        <w:t>References</w:t>
+      </w:r>
+    </w:p>
+    <w:p>
+      <w:pPr>
+        <w:pStyle w:val="Heading2"/>
+      </w:pPr>
+      <w:r>
+        <w:t>Karl, T., F. Quinlan, and D. Ezell. 1987. Drought termination and amelioration: its climatological probability</w:t>
+      </w:r>
+    </w:p>
+    <w:p>
+      <w:r>
+        <w:t>Formatting:</w:t>
+      </w:r>
+    </w:p>
+    <w:p>
+      <w:pPr>
+        <w:pStyle w:val="ListParagraph"/>
+        <w:numPr>
+          <w:ilvl w:val="0"/>
+          <w:numId w:val="10"/>
+        </w:numPr>
+      </w:pPr>
+      <w:r>
+        <w:t>Abstract</w:t>
+      </w:r>
+    </w:p>
+    <w:p>
+      <w:pPr>
+        <w:pStyle w:val="ListParagraph"/>
+        <w:numPr>
+          <w:ilvl w:val="0"/>
+          <w:numId w:val="10"/>
+        </w:numPr>
+      </w:pPr>
+      <w:r>
+        <w:t>Introduction</w:t>
+      </w:r>
+    </w:p>
+    <w:p>
+      <w:pPr>
+        <w:pStyle w:val="ListParagraph"/>
+        <w:numPr>
+          <w:ilvl w:val="0"/>
+          <w:numId w:val="10"/>
+        </w:numPr>
+      </w:pPr>
+      <w:proofErr w:type="spellStart"/>
+      <w:r>
+        <w:t>Precip</w:t>
+      </w:r>
+      <w:proofErr w:type="spellEnd"/>
+      <w:r>
+        <w:t xml:space="preserve"> Requirement to end Drought</w:t>
+      </w:r>
+    </w:p>
+    <w:p>
+      <w:pPr>
+        <w:pStyle w:val="ListParagraph"/>
+        <w:numPr>
+          <w:ilvl w:val="0"/>
+          <w:numId w:val="10"/>
+        </w:numPr>
+      </w:pPr>
+      <w:r>
+        <w:t>Data</w:t>
+      </w:r>
+    </w:p>
+    <w:p>
+      <w:pPr>
+        <w:pStyle w:val="ListParagraph"/>
+        <w:numPr>
+          <w:ilvl w:val="0"/>
+          <w:numId w:val="10"/>
+        </w:numPr>
+      </w:pPr>
+      <w:r>
+        <w:t>Probability Calculations</w:t>
+      </w:r>
+    </w:p>
+    <w:p>
+      <w:pPr>
+        <w:pStyle w:val="ListParagraph"/>
+        <w:numPr>
+          <w:ilvl w:val="0"/>
+          <w:numId w:val="10"/>
+        </w:numPr>
+      </w:pPr>
+      <w:r>
+        <w:t>Preliminary Concepts</w:t>
+      </w:r>
+    </w:p>
+    <w:p>
+      <w:pPr>
+        <w:pStyle w:val="ListParagraph"/>
+        <w:numPr>
+          <w:ilvl w:val="0"/>
+          <w:numId w:val="10"/>
+        </w:numPr>
+      </w:pPr>
+      <w:r>
+        <w:t>Results</w:t>
+      </w:r>
+    </w:p>
+    <w:p>
+      <w:pPr>
+        <w:pStyle w:val="Heading2"/>
+      </w:pPr>
+      <w:r>
+        <w:t>Extension Paper, Missouri Frost/Freeze Probabilities Guide:</w:t>
+      </w:r>
+    </w:p>
+    <w:p>
+      <w:r>
+        <w:t>Formatting:</w:t>
+      </w:r>
+    </w:p>
+    <w:p>
+      <w:pPr>
+        <w:pStyle w:val="ListParagraph"/>
+        <w:numPr>
+          <w:ilvl w:val="0"/>
+          <w:numId w:val="13"/>
+        </w:numPr>
+      </w:pPr>
+      <w:r>
+        <w:t>Introduction</w:t>
+      </w:r>
+    </w:p>
+    <w:p>
+      <w:pPr>
+        <w:pStyle w:val="ListParagraph"/>
+        <w:numPr>
+          <w:ilvl w:val="1"/>
+          <w:numId w:val="13"/>
+        </w:numPr>
+      </w:pPr>
+      <w:r>
+        <w:t>Includes list of weather stations</w:t>
+      </w:r>
+    </w:p>
+    <w:p>
+      <w:pPr>
+        <w:pStyle w:val="ListParagraph"/>
+        <w:numPr>
+          <w:ilvl w:val="0"/>
+          <w:numId w:val="13"/>
+        </w:numPr>
+      </w:pPr>
+      <w:r>
+        <w:t>Missouri Frost/Freeze Median Date</w:t>
+      </w:r>
+      <w:r>
+        <w:t xml:space="preserve"> </w:t>
+      </w:r>
+      <w:r>
+        <w:t>Point Maps</w:t>
+      </w:r>
+    </w:p>
+    <w:p>
+      <w:pPr>
+        <w:pStyle w:val="ListParagraph"/>
+        <w:numPr>
+          <w:ilvl w:val="0"/>
+          <w:numId w:val="13"/>
+        </w:numPr>
+      </w:pPr>
+      <w:r>
+        <w:t xml:space="preserve">Missouri Frost/Freeze Median Date </w:t>
+      </w:r>
+      <w:r>
+        <w:t>Contour Maps</w:t>
+      </w:r>
+    </w:p>
+    <w:p>
+      <w:pPr>
+        <w:pStyle w:val="ListParagraph"/>
+        <w:numPr>
+          <w:ilvl w:val="0"/>
+          <w:numId w:val="13"/>
+        </w:numPr>
+      </w:pPr>
+      <w:r>
+        <w:t>Missouri Extreme Frost/Freeze Date Maps</w:t>
+      </w:r>
+    </w:p>
+    <w:p>
+      <w:pPr>
+        <w:pStyle w:val="ListParagraph"/>
+        <w:numPr>
+          <w:ilvl w:val="0"/>
+          <w:numId w:val="13"/>
+        </w:numPr>
+      </w:pPr>
+      <w:r>
+        <w:t>Missouri Frost/Freeze Probabilities Tables</w:t>
+      </w:r>
+    </w:p>
+    <w:p>
+      <w:r>
+        <w:t>Sample point map</w:t>
+      </w:r>
+    </w:p>
+    <w:p>
+      <w:r>
+        <w:drawing>
+          <wp:inline distT="0" distB="0" distL="0" distR="0" wp14:anchorId="1C30318E" wp14:editId="0563EFD5">
+            <wp:extent cx="4237998" cy="4572000"/>
+            <wp:effectExtent l="0" t="0" r="0" b="0"/>
+            <wp:docPr id="1350392364" name="Picture 1" descr="A map of missouri with numbers and a few black dots&#10;&#10;Description automatically generated with medium confidence"/>
+            <wp:cNvGraphicFramePr>
+              <a:graphicFrameLocks xmlns:a="http://schemas.openxmlformats.org/drawingml/2006/main" noChangeAspect="1"/>
+            </wp:cNvGraphicFramePr>
+            <a:graphic xmlns:a="http://schemas.openxmlformats.org/drawingml/2006/main">
+              <a:graphicData uri="http://schemas.openxmlformats.org/drawingml/2006/picture">
+                <pic:pic xmlns:pic="http://schemas.openxmlformats.org/drawingml/2006/picture">
+                  <pic:nvPicPr>
+                    <pic:cNvPr id="1350392364" name="Picture 1" descr="A map of missouri with numbers and a few black dots&#10;&#10;Description automatically generated with medium confidence"/>
+                    <pic:cNvPicPr/>
+                  </pic:nvPicPr>
+                  <pic:blipFill>
+                    <a:blip r:embed="rId8"/>
+                    <a:stretch>
+                      <a:fillRect/>
+                    </a:stretch>
+                  </pic:blipFill>
+                  <pic:spPr>
+                    <a:xfrm>
+                      <a:off x="0" y="0"/>
+                      <a:ext cx="4241949" cy="4576262"/>
+                    </a:xfrm>
+                    <a:prstGeom prst="rect">
+                      <a:avLst/>
+                    </a:prstGeom>
+                  </pic:spPr>
+                </pic:pic>
+              </a:graphicData>
+            </a:graphic>
+          </wp:inline>
+        </w:drawing>
+      </w:r>
+    </w:p>
+    <w:p>
+      <w:r>
+        <w:t>Sample contour map</w:t>
+      </w:r>
+    </w:p>
+    <w:p>
+      <w:r>
+        <w:drawing>
+          <wp:inline distT="0" distB="0" distL="0" distR="0" wp14:anchorId="6198D613" wp14:editId="05BD4D9D">
+            <wp:extent cx="4619625" cy="5204462"/>
+            <wp:effectExtent l="0" t="0" r="0" b="0"/>
+            <wp:docPr id="536407760" name="Picture 1" descr="A map of the state with different colors of the same weather&#10;&#10;Description automatically generated"/>
+            <wp:cNvGraphicFramePr>
+              <a:graphicFrameLocks xmlns:a="http://schemas.openxmlformats.org/drawingml/2006/main" noChangeAspect="1"/>
+            </wp:cNvGraphicFramePr>
+            <a:graphic xmlns:a="http://schemas.openxmlformats.org/drawingml/2006/main">
+              <a:graphicData uri="http://schemas.openxmlformats.org/drawingml/2006/picture">
+                <pic:pic xmlns:pic="http://schemas.openxmlformats.org/drawingml/2006/picture">
+                  <pic:nvPicPr>
+                    <pic:cNvPr id="536407760" name="Picture 1" descr="A map of the state with different colors of the same weather&#10;&#10;Description automatically generated"/>
+                    <pic:cNvPicPr/>
+                  </pic:nvPicPr>
+                  <pic:blipFill>
+                    <a:blip r:embed="rId9"/>
+                    <a:stretch>
+                      <a:fillRect/>
+                    </a:stretch>
+                  </pic:blipFill>
+                  <pic:spPr>
+                    <a:xfrm>
+                      <a:off x="0" y="0"/>
+                      <a:ext cx="4632058" cy="5218469"/>
+                    </a:xfrm>
+                    <a:prstGeom prst="rect">
+                      <a:avLst/>
+                    </a:prstGeom>
+                  </pic:spPr>
+                </pic:pic>
+              </a:graphicData>
+            </a:graphic>
+          </wp:inline>
+        </w:drawing>
+      </w:r>
+    </w:p>
+    <w:p>
+      <w:r>
+        <w:t>Sample table</w:t>
+      </w:r>
+      <w:r>
+        <w:t>s</w:t>
+      </w:r>
+    </w:p>
+    <w:p>
+      <w:r>
+        <w:drawing>
+          <wp:inline distT="0" distB="0" distL="0" distR="0" wp14:anchorId="4DC7E8DE" wp14:editId="30CCE965">
+            <wp:extent cx="4427702" cy="4457700"/>
+            <wp:effectExtent l="0" t="0" r="0" b="0"/>
+            <wp:docPr id="1647273180" name="Picture 1" descr="A table with numbers and a blue text&#10;&#10;Description automatically generated"/>
+            <wp:cNvGraphicFramePr>
+              <a:graphicFrameLocks xmlns:a="http://schemas.openxmlformats.org/drawingml/2006/main" noChangeAspect="1"/>
+            </wp:cNvGraphicFramePr>
+            <a:graphic xmlns:a="http://schemas.openxmlformats.org/drawingml/2006/main">
+              <a:graphicData uri="http://schemas.openxmlformats.org/drawingml/2006/picture">
+                <pic:pic xmlns:pic="http://schemas.openxmlformats.org/drawingml/2006/picture">
+                  <pic:nvPicPr>
+                    <pic:cNvPr id="1647273180" name="Picture 1" descr="A table with numbers and a blue text&#10;&#10;Description automatically generated"/>
+                    <pic:cNvPicPr/>
+                  </pic:nvPicPr>
+                  <pic:blipFill>
+                    <a:blip r:embed="rId10"/>
+                    <a:stretch>
+                      <a:fillRect/>
+                    </a:stretch>
+                  </pic:blipFill>
+                  <pic:spPr>
+                    <a:xfrm>
+                      <a:off x="0" y="0"/>
+                      <a:ext cx="4437120" cy="4467182"/>
+                    </a:xfrm>
+                    <a:prstGeom prst="rect">
+                      <a:avLst/>
+                    </a:prstGeom>
+                  </pic:spPr>
+                </pic:pic>
+              </a:graphicData>
+            </a:graphic>
+          </wp:inline>
+        </w:drawing>
+      </w:r>
+    </w:p>
+    <w:p>
+      <w:r>
+        <w:drawing>
+          <wp:inline distT="0" distB="0" distL="0" distR="0" wp14:anchorId="70A787EB" wp14:editId="789802CC">
+            <wp:extent cx="4391025" cy="1385716"/>
+            <wp:effectExtent l="0" t="0" r="0" b="5080"/>
+            <wp:docPr id="2147261707" name="Picture 1" descr="A screenshot of a data sheet&#10;&#10;Description automatically generated"/>
+            <wp:cNvGraphicFramePr>
+              <a:graphicFrameLocks xmlns:a="http://schemas.openxmlformats.org/drawingml/2006/main" noChangeAspect="1"/>
+            </wp:cNvGraphicFramePr>
+            <a:graphic xmlns:a="http://schemas.openxmlformats.org/drawingml/2006/main">
+              <a:graphicData uri="http://schemas.openxmlformats.org/drawingml/2006/picture">
+                <pic:pic xmlns:pic="http://schemas.openxmlformats.org/drawingml/2006/picture">
+                  <pic:nvPicPr>
+                    <pic:cNvPr id="2147261707" name="Picture 1" descr="A screenshot of a data sheet&#10;&#10;Description automatically generated"/>
+                    <pic:cNvPicPr/>
+                  </pic:nvPicPr>
+                  <pic:blipFill>
+                    <a:blip r:embed="rId11"/>
+                    <a:stretch>
+                      <a:fillRect/>
+                    </a:stretch>
+                  </pic:blipFill>
+                  <pic:spPr>
+                    <a:xfrm>
+                      <a:off x="0" y="0"/>
+                      <a:ext cx="4417227" cy="1393985"/>
+                    </a:xfrm>
+                    <a:prstGeom prst="rect">
+                      <a:avLst/>
+                    </a:prstGeom>
+                  </pic:spPr>
+                </pic:pic>
+              </a:graphicData>
+            </a:graphic>
+          </wp:inline>
+        </w:drawing>
       </w:r>
     </w:p>
     <w:sectPr>
@@ -18,6 +1508,1517 @@
     </w:sectPr>
   </w:body>
 </w:document>
+</file>
+
+<file path=word/numbering.xml><?xml version="1.0" encoding="utf-8"?>
+<w:numbering xmlns:wpc="http://schemas.microsoft.com/office/word/2010/wordprocessingCanvas" xmlns:cx="http://schemas.microsoft.com/office/drawing/2014/chartex" xmlns:cx1="http://schemas.microsoft.com/office/drawing/2015/9/8/chartex" xmlns:cx2="http://schemas.microsoft.com/office/drawing/2015/10/21/chartex" xmlns:cx3="http://schemas.microsoft.com/office/drawing/2016/5/9/chartex" xmlns:cx4="http://schemas.microsoft.com/office/drawing/2016/5/10/chartex" xmlns:cx5="http://schemas.microsoft.com/office/drawing/2016/5/11/chartex" xmlns:cx6="http://schemas.microsoft.com/office/drawing/2016/5/12/chartex" xmlns:cx7="http://schemas.microsoft.com/office/drawing/2016/5/13/chartex" xmlns:cx8="http://schemas.microsoft.com/office/drawing/2016/5/14/chartex" xmlns:mc="http://schemas.openxmlformats.org/markup-compatibility/2006" xmlns:aink="http://schemas.microsoft.com/office/drawing/2016/ink" xmlns:am3d="http://schemas.microsoft.com/office/drawing/2017/model3d" xmlns:o="urn:schemas-microsoft-com:office:office" xmlns:oel="http://schemas.microsoft.com/office/2019/extlst" xmlns:r="http://schemas.openxmlformats.org/officeDocument/2006/relationships" xmlns:m="http://schemas.openxmlformats.org/officeDocument/2006/math" xmlns:v="urn:schemas-microsoft-com:vml" xmlns:wp14="http://schemas.microsoft.com/office/word/2010/wordprocessingDrawing" xmlns:wp="http://schemas.openxmlformats.org/drawingml/2006/wordprocessingDrawing" xmlns:w10="urn:schemas-microsoft-com:office:word" xmlns:w="http://schemas.openxmlformats.org/wordprocessingml/2006/main" xmlns:w14="http://schemas.microsoft.com/office/word/2010/wordml" xmlns:w15="http://schemas.microsoft.com/office/word/2012/wordml" xmlns:w16cex="http://schemas.microsoft.com/office/word/2018/wordml/cex" xmlns:w16cid="http://schemas.microsoft.com/office/word/2016/wordml/cid" xmlns:w16="http://schemas.microsoft.com/office/word/2018/wordml" xmlns:w16du="http://schemas.microsoft.com/office/word/2023/wordml/word16du" xmlns:w16sdtdh="http://schemas.microsoft.com/office/word/2020/wordml/sdtdatahash" xmlns:w16se="http://schemas.microsoft.com/office/word/2015/wordml/symex" xmlns:wpg="http://schemas.microsoft.com/office/word/2010/wordprocessingGroup" xmlns:wpi="http://schemas.microsoft.com/office/word/2010/wordprocessingInk" xmlns:wne="http://schemas.microsoft.com/office/word/2006/wordml" xmlns:wps="http://schemas.microsoft.com/office/word/2010/wordprocessingShape" mc:Ignorable="w14 w15 w16se w16cid w16 w16cex w16sdtdh w16du wp14">
+  <w:abstractNum w:abstractNumId="0" w15:restartNumberingAfterBreak="0">
+    <w:nsid w:val="04D3506F"/>
+    <w:multiLevelType w:val="hybridMultilevel"/>
+    <w:tmpl w:val="0200309A"/>
+    <w:lvl w:ilvl="0" w:tplc="04090001">
+      <w:start w:val="1"/>
+      <w:numFmt w:val="bullet"/>
+      <w:lvlText w:val=""/>
+      <w:lvlJc w:val="left"/>
+      <w:pPr>
+        <w:ind w:left="720" w:hanging="360"/>
+      </w:pPr>
+      <w:rPr>
+        <w:rFonts w:ascii="Symbol" w:hAnsi="Symbol" w:hint="default"/>
+      </w:rPr>
+    </w:lvl>
+    <w:lvl w:ilvl="1" w:tplc="04090003" w:tentative="1">
+      <w:start w:val="1"/>
+      <w:numFmt w:val="bullet"/>
+      <w:lvlText w:val="o"/>
+      <w:lvlJc w:val="left"/>
+      <w:pPr>
+        <w:ind w:left="1440" w:hanging="360"/>
+      </w:pPr>
+      <w:rPr>
+        <w:rFonts w:ascii="Courier New" w:hAnsi="Courier New" w:cs="Courier New" w:hint="default"/>
+      </w:rPr>
+    </w:lvl>
+    <w:lvl w:ilvl="2" w:tplc="04090005" w:tentative="1">
+      <w:start w:val="1"/>
+      <w:numFmt w:val="bullet"/>
+      <w:lvlText w:val=""/>
+      <w:lvlJc w:val="left"/>
+      <w:pPr>
+        <w:ind w:left="2160" w:hanging="360"/>
+      </w:pPr>
+      <w:rPr>
+        <w:rFonts w:ascii="Wingdings" w:hAnsi="Wingdings" w:hint="default"/>
+      </w:rPr>
+    </w:lvl>
+    <w:lvl w:ilvl="3" w:tplc="04090001" w:tentative="1">
+      <w:start w:val="1"/>
+      <w:numFmt w:val="bullet"/>
+      <w:lvlText w:val=""/>
+      <w:lvlJc w:val="left"/>
+      <w:pPr>
+        <w:ind w:left="2880" w:hanging="360"/>
+      </w:pPr>
+      <w:rPr>
+        <w:rFonts w:ascii="Symbol" w:hAnsi="Symbol" w:hint="default"/>
+      </w:rPr>
+    </w:lvl>
+    <w:lvl w:ilvl="4" w:tplc="04090003" w:tentative="1">
+      <w:start w:val="1"/>
+      <w:numFmt w:val="bullet"/>
+      <w:lvlText w:val="o"/>
+      <w:lvlJc w:val="left"/>
+      <w:pPr>
+        <w:ind w:left="3600" w:hanging="360"/>
+      </w:pPr>
+      <w:rPr>
+        <w:rFonts w:ascii="Courier New" w:hAnsi="Courier New" w:cs="Courier New" w:hint="default"/>
+      </w:rPr>
+    </w:lvl>
+    <w:lvl w:ilvl="5" w:tplc="04090005" w:tentative="1">
+      <w:start w:val="1"/>
+      <w:numFmt w:val="bullet"/>
+      <w:lvlText w:val=""/>
+      <w:lvlJc w:val="left"/>
+      <w:pPr>
+        <w:ind w:left="4320" w:hanging="360"/>
+      </w:pPr>
+      <w:rPr>
+        <w:rFonts w:ascii="Wingdings" w:hAnsi="Wingdings" w:hint="default"/>
+      </w:rPr>
+    </w:lvl>
+    <w:lvl w:ilvl="6" w:tplc="04090001" w:tentative="1">
+      <w:start w:val="1"/>
+      <w:numFmt w:val="bullet"/>
+      <w:lvlText w:val=""/>
+      <w:lvlJc w:val="left"/>
+      <w:pPr>
+        <w:ind w:left="5040" w:hanging="360"/>
+      </w:pPr>
+      <w:rPr>
+        <w:rFonts w:ascii="Symbol" w:hAnsi="Symbol" w:hint="default"/>
+      </w:rPr>
+    </w:lvl>
+    <w:lvl w:ilvl="7" w:tplc="04090003" w:tentative="1">
+      <w:start w:val="1"/>
+      <w:numFmt w:val="bullet"/>
+      <w:lvlText w:val="o"/>
+      <w:lvlJc w:val="left"/>
+      <w:pPr>
+        <w:ind w:left="5760" w:hanging="360"/>
+      </w:pPr>
+      <w:rPr>
+        <w:rFonts w:ascii="Courier New" w:hAnsi="Courier New" w:cs="Courier New" w:hint="default"/>
+      </w:rPr>
+    </w:lvl>
+    <w:lvl w:ilvl="8" w:tplc="04090005" w:tentative="1">
+      <w:start w:val="1"/>
+      <w:numFmt w:val="bullet"/>
+      <w:lvlText w:val=""/>
+      <w:lvlJc w:val="left"/>
+      <w:pPr>
+        <w:ind w:left="6480" w:hanging="360"/>
+      </w:pPr>
+      <w:rPr>
+        <w:rFonts w:ascii="Wingdings" w:hAnsi="Wingdings" w:hint="default"/>
+      </w:rPr>
+    </w:lvl>
+  </w:abstractNum>
+  <w:abstractNum w:abstractNumId="1" w15:restartNumberingAfterBreak="0">
+    <w:nsid w:val="0F805E28"/>
+    <w:multiLevelType w:val="hybridMultilevel"/>
+    <w:tmpl w:val="EE7EF706"/>
+    <w:lvl w:ilvl="0" w:tplc="04090001">
+      <w:start w:val="1"/>
+      <w:numFmt w:val="bullet"/>
+      <w:lvlText w:val=""/>
+      <w:lvlJc w:val="left"/>
+      <w:pPr>
+        <w:ind w:left="720" w:hanging="360"/>
+      </w:pPr>
+      <w:rPr>
+        <w:rFonts w:ascii="Symbol" w:hAnsi="Symbol" w:hint="default"/>
+      </w:rPr>
+    </w:lvl>
+    <w:lvl w:ilvl="1" w:tplc="04090003">
+      <w:start w:val="1"/>
+      <w:numFmt w:val="bullet"/>
+      <w:lvlText w:val="o"/>
+      <w:lvlJc w:val="left"/>
+      <w:pPr>
+        <w:ind w:left="1440" w:hanging="360"/>
+      </w:pPr>
+      <w:rPr>
+        <w:rFonts w:ascii="Courier New" w:hAnsi="Courier New" w:cs="Courier New" w:hint="default"/>
+      </w:rPr>
+    </w:lvl>
+    <w:lvl w:ilvl="2" w:tplc="04090005" w:tentative="1">
+      <w:start w:val="1"/>
+      <w:numFmt w:val="bullet"/>
+      <w:lvlText w:val=""/>
+      <w:lvlJc w:val="left"/>
+      <w:pPr>
+        <w:ind w:left="2160" w:hanging="360"/>
+      </w:pPr>
+      <w:rPr>
+        <w:rFonts w:ascii="Wingdings" w:hAnsi="Wingdings" w:hint="default"/>
+      </w:rPr>
+    </w:lvl>
+    <w:lvl w:ilvl="3" w:tplc="04090001" w:tentative="1">
+      <w:start w:val="1"/>
+      <w:numFmt w:val="bullet"/>
+      <w:lvlText w:val=""/>
+      <w:lvlJc w:val="left"/>
+      <w:pPr>
+        <w:ind w:left="2880" w:hanging="360"/>
+      </w:pPr>
+      <w:rPr>
+        <w:rFonts w:ascii="Symbol" w:hAnsi="Symbol" w:hint="default"/>
+      </w:rPr>
+    </w:lvl>
+    <w:lvl w:ilvl="4" w:tplc="04090003" w:tentative="1">
+      <w:start w:val="1"/>
+      <w:numFmt w:val="bullet"/>
+      <w:lvlText w:val="o"/>
+      <w:lvlJc w:val="left"/>
+      <w:pPr>
+        <w:ind w:left="3600" w:hanging="360"/>
+      </w:pPr>
+      <w:rPr>
+        <w:rFonts w:ascii="Courier New" w:hAnsi="Courier New" w:cs="Courier New" w:hint="default"/>
+      </w:rPr>
+    </w:lvl>
+    <w:lvl w:ilvl="5" w:tplc="04090005" w:tentative="1">
+      <w:start w:val="1"/>
+      <w:numFmt w:val="bullet"/>
+      <w:lvlText w:val=""/>
+      <w:lvlJc w:val="left"/>
+      <w:pPr>
+        <w:ind w:left="4320" w:hanging="360"/>
+      </w:pPr>
+      <w:rPr>
+        <w:rFonts w:ascii="Wingdings" w:hAnsi="Wingdings" w:hint="default"/>
+      </w:rPr>
+    </w:lvl>
+    <w:lvl w:ilvl="6" w:tplc="04090001" w:tentative="1">
+      <w:start w:val="1"/>
+      <w:numFmt w:val="bullet"/>
+      <w:lvlText w:val=""/>
+      <w:lvlJc w:val="left"/>
+      <w:pPr>
+        <w:ind w:left="5040" w:hanging="360"/>
+      </w:pPr>
+      <w:rPr>
+        <w:rFonts w:ascii="Symbol" w:hAnsi="Symbol" w:hint="default"/>
+      </w:rPr>
+    </w:lvl>
+    <w:lvl w:ilvl="7" w:tplc="04090003" w:tentative="1">
+      <w:start w:val="1"/>
+      <w:numFmt w:val="bullet"/>
+      <w:lvlText w:val="o"/>
+      <w:lvlJc w:val="left"/>
+      <w:pPr>
+        <w:ind w:left="5760" w:hanging="360"/>
+      </w:pPr>
+      <w:rPr>
+        <w:rFonts w:ascii="Courier New" w:hAnsi="Courier New" w:cs="Courier New" w:hint="default"/>
+      </w:rPr>
+    </w:lvl>
+    <w:lvl w:ilvl="8" w:tplc="04090005" w:tentative="1">
+      <w:start w:val="1"/>
+      <w:numFmt w:val="bullet"/>
+      <w:lvlText w:val=""/>
+      <w:lvlJc w:val="left"/>
+      <w:pPr>
+        <w:ind w:left="6480" w:hanging="360"/>
+      </w:pPr>
+      <w:rPr>
+        <w:rFonts w:ascii="Wingdings" w:hAnsi="Wingdings" w:hint="default"/>
+      </w:rPr>
+    </w:lvl>
+  </w:abstractNum>
+  <w:abstractNum w:abstractNumId="2" w15:restartNumberingAfterBreak="0">
+    <w:nsid w:val="1096727D"/>
+    <w:multiLevelType w:val="hybridMultilevel"/>
+    <w:tmpl w:val="D40C8686"/>
+    <w:lvl w:ilvl="0" w:tplc="04090001">
+      <w:start w:val="1"/>
+      <w:numFmt w:val="bullet"/>
+      <w:lvlText w:val=""/>
+      <w:lvlJc w:val="left"/>
+      <w:pPr>
+        <w:ind w:left="720" w:hanging="360"/>
+      </w:pPr>
+      <w:rPr>
+        <w:rFonts w:ascii="Symbol" w:hAnsi="Symbol" w:hint="default"/>
+      </w:rPr>
+    </w:lvl>
+    <w:lvl w:ilvl="1" w:tplc="04090003">
+      <w:start w:val="1"/>
+      <w:numFmt w:val="bullet"/>
+      <w:lvlText w:val="o"/>
+      <w:lvlJc w:val="left"/>
+      <w:pPr>
+        <w:ind w:left="1440" w:hanging="360"/>
+      </w:pPr>
+      <w:rPr>
+        <w:rFonts w:ascii="Courier New" w:hAnsi="Courier New" w:cs="Courier New" w:hint="default"/>
+      </w:rPr>
+    </w:lvl>
+    <w:lvl w:ilvl="2" w:tplc="04090005" w:tentative="1">
+      <w:start w:val="1"/>
+      <w:numFmt w:val="bullet"/>
+      <w:lvlText w:val=""/>
+      <w:lvlJc w:val="left"/>
+      <w:pPr>
+        <w:ind w:left="2160" w:hanging="360"/>
+      </w:pPr>
+      <w:rPr>
+        <w:rFonts w:ascii="Wingdings" w:hAnsi="Wingdings" w:hint="default"/>
+      </w:rPr>
+    </w:lvl>
+    <w:lvl w:ilvl="3" w:tplc="04090001" w:tentative="1">
+      <w:start w:val="1"/>
+      <w:numFmt w:val="bullet"/>
+      <w:lvlText w:val=""/>
+      <w:lvlJc w:val="left"/>
+      <w:pPr>
+        <w:ind w:left="2880" w:hanging="360"/>
+      </w:pPr>
+      <w:rPr>
+        <w:rFonts w:ascii="Symbol" w:hAnsi="Symbol" w:hint="default"/>
+      </w:rPr>
+    </w:lvl>
+    <w:lvl w:ilvl="4" w:tplc="04090003" w:tentative="1">
+      <w:start w:val="1"/>
+      <w:numFmt w:val="bullet"/>
+      <w:lvlText w:val="o"/>
+      <w:lvlJc w:val="left"/>
+      <w:pPr>
+        <w:ind w:left="3600" w:hanging="360"/>
+      </w:pPr>
+      <w:rPr>
+        <w:rFonts w:ascii="Courier New" w:hAnsi="Courier New" w:cs="Courier New" w:hint="default"/>
+      </w:rPr>
+    </w:lvl>
+    <w:lvl w:ilvl="5" w:tplc="04090005" w:tentative="1">
+      <w:start w:val="1"/>
+      <w:numFmt w:val="bullet"/>
+      <w:lvlText w:val=""/>
+      <w:lvlJc w:val="left"/>
+      <w:pPr>
+        <w:ind w:left="4320" w:hanging="360"/>
+      </w:pPr>
+      <w:rPr>
+        <w:rFonts w:ascii="Wingdings" w:hAnsi="Wingdings" w:hint="default"/>
+      </w:rPr>
+    </w:lvl>
+    <w:lvl w:ilvl="6" w:tplc="04090001" w:tentative="1">
+      <w:start w:val="1"/>
+      <w:numFmt w:val="bullet"/>
+      <w:lvlText w:val=""/>
+      <w:lvlJc w:val="left"/>
+      <w:pPr>
+        <w:ind w:left="5040" w:hanging="360"/>
+      </w:pPr>
+      <w:rPr>
+        <w:rFonts w:ascii="Symbol" w:hAnsi="Symbol" w:hint="default"/>
+      </w:rPr>
+    </w:lvl>
+    <w:lvl w:ilvl="7" w:tplc="04090003" w:tentative="1">
+      <w:start w:val="1"/>
+      <w:numFmt w:val="bullet"/>
+      <w:lvlText w:val="o"/>
+      <w:lvlJc w:val="left"/>
+      <w:pPr>
+        <w:ind w:left="5760" w:hanging="360"/>
+      </w:pPr>
+      <w:rPr>
+        <w:rFonts w:ascii="Courier New" w:hAnsi="Courier New" w:cs="Courier New" w:hint="default"/>
+      </w:rPr>
+    </w:lvl>
+    <w:lvl w:ilvl="8" w:tplc="04090005" w:tentative="1">
+      <w:start w:val="1"/>
+      <w:numFmt w:val="bullet"/>
+      <w:lvlText w:val=""/>
+      <w:lvlJc w:val="left"/>
+      <w:pPr>
+        <w:ind w:left="6480" w:hanging="360"/>
+      </w:pPr>
+      <w:rPr>
+        <w:rFonts w:ascii="Wingdings" w:hAnsi="Wingdings" w:hint="default"/>
+      </w:rPr>
+    </w:lvl>
+  </w:abstractNum>
+  <w:abstractNum w:abstractNumId="3" w15:restartNumberingAfterBreak="0">
+    <w:nsid w:val="24C30AC1"/>
+    <w:multiLevelType w:val="hybridMultilevel"/>
+    <w:tmpl w:val="8FDEA500"/>
+    <w:lvl w:ilvl="0" w:tplc="04090001">
+      <w:start w:val="1"/>
+      <w:numFmt w:val="bullet"/>
+      <w:lvlText w:val=""/>
+      <w:lvlJc w:val="left"/>
+      <w:pPr>
+        <w:ind w:left="720" w:hanging="360"/>
+      </w:pPr>
+      <w:rPr>
+        <w:rFonts w:ascii="Symbol" w:hAnsi="Symbol" w:hint="default"/>
+      </w:rPr>
+    </w:lvl>
+    <w:lvl w:ilvl="1" w:tplc="04090003">
+      <w:start w:val="1"/>
+      <w:numFmt w:val="bullet"/>
+      <w:lvlText w:val="o"/>
+      <w:lvlJc w:val="left"/>
+      <w:pPr>
+        <w:ind w:left="1440" w:hanging="360"/>
+      </w:pPr>
+      <w:rPr>
+        <w:rFonts w:ascii="Courier New" w:hAnsi="Courier New" w:cs="Courier New" w:hint="default"/>
+      </w:rPr>
+    </w:lvl>
+    <w:lvl w:ilvl="2" w:tplc="04090005" w:tentative="1">
+      <w:start w:val="1"/>
+      <w:numFmt w:val="bullet"/>
+      <w:lvlText w:val=""/>
+      <w:lvlJc w:val="left"/>
+      <w:pPr>
+        <w:ind w:left="2160" w:hanging="360"/>
+      </w:pPr>
+      <w:rPr>
+        <w:rFonts w:ascii="Wingdings" w:hAnsi="Wingdings" w:hint="default"/>
+      </w:rPr>
+    </w:lvl>
+    <w:lvl w:ilvl="3" w:tplc="04090001" w:tentative="1">
+      <w:start w:val="1"/>
+      <w:numFmt w:val="bullet"/>
+      <w:lvlText w:val=""/>
+      <w:lvlJc w:val="left"/>
+      <w:pPr>
+        <w:ind w:left="2880" w:hanging="360"/>
+      </w:pPr>
+      <w:rPr>
+        <w:rFonts w:ascii="Symbol" w:hAnsi="Symbol" w:hint="default"/>
+      </w:rPr>
+    </w:lvl>
+    <w:lvl w:ilvl="4" w:tplc="04090003" w:tentative="1">
+      <w:start w:val="1"/>
+      <w:numFmt w:val="bullet"/>
+      <w:lvlText w:val="o"/>
+      <w:lvlJc w:val="left"/>
+      <w:pPr>
+        <w:ind w:left="3600" w:hanging="360"/>
+      </w:pPr>
+      <w:rPr>
+        <w:rFonts w:ascii="Courier New" w:hAnsi="Courier New" w:cs="Courier New" w:hint="default"/>
+      </w:rPr>
+    </w:lvl>
+    <w:lvl w:ilvl="5" w:tplc="04090005" w:tentative="1">
+      <w:start w:val="1"/>
+      <w:numFmt w:val="bullet"/>
+      <w:lvlText w:val=""/>
+      <w:lvlJc w:val="left"/>
+      <w:pPr>
+        <w:ind w:left="4320" w:hanging="360"/>
+      </w:pPr>
+      <w:rPr>
+        <w:rFonts w:ascii="Wingdings" w:hAnsi="Wingdings" w:hint="default"/>
+      </w:rPr>
+    </w:lvl>
+    <w:lvl w:ilvl="6" w:tplc="04090001" w:tentative="1">
+      <w:start w:val="1"/>
+      <w:numFmt w:val="bullet"/>
+      <w:lvlText w:val=""/>
+      <w:lvlJc w:val="left"/>
+      <w:pPr>
+        <w:ind w:left="5040" w:hanging="360"/>
+      </w:pPr>
+      <w:rPr>
+        <w:rFonts w:ascii="Symbol" w:hAnsi="Symbol" w:hint="default"/>
+      </w:rPr>
+    </w:lvl>
+    <w:lvl w:ilvl="7" w:tplc="04090003" w:tentative="1">
+      <w:start w:val="1"/>
+      <w:numFmt w:val="bullet"/>
+      <w:lvlText w:val="o"/>
+      <w:lvlJc w:val="left"/>
+      <w:pPr>
+        <w:ind w:left="5760" w:hanging="360"/>
+      </w:pPr>
+      <w:rPr>
+        <w:rFonts w:ascii="Courier New" w:hAnsi="Courier New" w:cs="Courier New" w:hint="default"/>
+      </w:rPr>
+    </w:lvl>
+    <w:lvl w:ilvl="8" w:tplc="04090005" w:tentative="1">
+      <w:start w:val="1"/>
+      <w:numFmt w:val="bullet"/>
+      <w:lvlText w:val=""/>
+      <w:lvlJc w:val="left"/>
+      <w:pPr>
+        <w:ind w:left="6480" w:hanging="360"/>
+      </w:pPr>
+      <w:rPr>
+        <w:rFonts w:ascii="Wingdings" w:hAnsi="Wingdings" w:hint="default"/>
+      </w:rPr>
+    </w:lvl>
+  </w:abstractNum>
+  <w:abstractNum w:abstractNumId="4" w15:restartNumberingAfterBreak="0">
+    <w:nsid w:val="3AC2646A"/>
+    <w:multiLevelType w:val="hybridMultilevel"/>
+    <w:tmpl w:val="E52A2984"/>
+    <w:lvl w:ilvl="0" w:tplc="04090001">
+      <w:start w:val="1"/>
+      <w:numFmt w:val="bullet"/>
+      <w:lvlText w:val=""/>
+      <w:lvlJc w:val="left"/>
+      <w:pPr>
+        <w:ind w:left="720" w:hanging="360"/>
+      </w:pPr>
+      <w:rPr>
+        <w:rFonts w:ascii="Symbol" w:hAnsi="Symbol" w:hint="default"/>
+      </w:rPr>
+    </w:lvl>
+    <w:lvl w:ilvl="1" w:tplc="04090003">
+      <w:start w:val="1"/>
+      <w:numFmt w:val="bullet"/>
+      <w:lvlText w:val="o"/>
+      <w:lvlJc w:val="left"/>
+      <w:pPr>
+        <w:ind w:left="1440" w:hanging="360"/>
+      </w:pPr>
+      <w:rPr>
+        <w:rFonts w:ascii="Courier New" w:hAnsi="Courier New" w:cs="Courier New" w:hint="default"/>
+      </w:rPr>
+    </w:lvl>
+    <w:lvl w:ilvl="2" w:tplc="04090005" w:tentative="1">
+      <w:start w:val="1"/>
+      <w:numFmt w:val="bullet"/>
+      <w:lvlText w:val=""/>
+      <w:lvlJc w:val="left"/>
+      <w:pPr>
+        <w:ind w:left="2160" w:hanging="360"/>
+      </w:pPr>
+      <w:rPr>
+        <w:rFonts w:ascii="Wingdings" w:hAnsi="Wingdings" w:hint="default"/>
+      </w:rPr>
+    </w:lvl>
+    <w:lvl w:ilvl="3" w:tplc="04090001" w:tentative="1">
+      <w:start w:val="1"/>
+      <w:numFmt w:val="bullet"/>
+      <w:lvlText w:val=""/>
+      <w:lvlJc w:val="left"/>
+      <w:pPr>
+        <w:ind w:left="2880" w:hanging="360"/>
+      </w:pPr>
+      <w:rPr>
+        <w:rFonts w:ascii="Symbol" w:hAnsi="Symbol" w:hint="default"/>
+      </w:rPr>
+    </w:lvl>
+    <w:lvl w:ilvl="4" w:tplc="04090003" w:tentative="1">
+      <w:start w:val="1"/>
+      <w:numFmt w:val="bullet"/>
+      <w:lvlText w:val="o"/>
+      <w:lvlJc w:val="left"/>
+      <w:pPr>
+        <w:ind w:left="3600" w:hanging="360"/>
+      </w:pPr>
+      <w:rPr>
+        <w:rFonts w:ascii="Courier New" w:hAnsi="Courier New" w:cs="Courier New" w:hint="default"/>
+      </w:rPr>
+    </w:lvl>
+    <w:lvl w:ilvl="5" w:tplc="04090005" w:tentative="1">
+      <w:start w:val="1"/>
+      <w:numFmt w:val="bullet"/>
+      <w:lvlText w:val=""/>
+      <w:lvlJc w:val="left"/>
+      <w:pPr>
+        <w:ind w:left="4320" w:hanging="360"/>
+      </w:pPr>
+      <w:rPr>
+        <w:rFonts w:ascii="Wingdings" w:hAnsi="Wingdings" w:hint="default"/>
+      </w:rPr>
+    </w:lvl>
+    <w:lvl w:ilvl="6" w:tplc="04090001" w:tentative="1">
+      <w:start w:val="1"/>
+      <w:numFmt w:val="bullet"/>
+      <w:lvlText w:val=""/>
+      <w:lvlJc w:val="left"/>
+      <w:pPr>
+        <w:ind w:left="5040" w:hanging="360"/>
+      </w:pPr>
+      <w:rPr>
+        <w:rFonts w:ascii="Symbol" w:hAnsi="Symbol" w:hint="default"/>
+      </w:rPr>
+    </w:lvl>
+    <w:lvl w:ilvl="7" w:tplc="04090003" w:tentative="1">
+      <w:start w:val="1"/>
+      <w:numFmt w:val="bullet"/>
+      <w:lvlText w:val="o"/>
+      <w:lvlJc w:val="left"/>
+      <w:pPr>
+        <w:ind w:left="5760" w:hanging="360"/>
+      </w:pPr>
+      <w:rPr>
+        <w:rFonts w:ascii="Courier New" w:hAnsi="Courier New" w:cs="Courier New" w:hint="default"/>
+      </w:rPr>
+    </w:lvl>
+    <w:lvl w:ilvl="8" w:tplc="04090005" w:tentative="1">
+      <w:start w:val="1"/>
+      <w:numFmt w:val="bullet"/>
+      <w:lvlText w:val=""/>
+      <w:lvlJc w:val="left"/>
+      <w:pPr>
+        <w:ind w:left="6480" w:hanging="360"/>
+      </w:pPr>
+      <w:rPr>
+        <w:rFonts w:ascii="Wingdings" w:hAnsi="Wingdings" w:hint="default"/>
+      </w:rPr>
+    </w:lvl>
+  </w:abstractNum>
+  <w:abstractNum w:abstractNumId="5" w15:restartNumberingAfterBreak="0">
+    <w:nsid w:val="3D842FAD"/>
+    <w:multiLevelType w:val="hybridMultilevel"/>
+    <w:tmpl w:val="5E545556"/>
+    <w:lvl w:ilvl="0" w:tplc="04090001">
+      <w:start w:val="1"/>
+      <w:numFmt w:val="bullet"/>
+      <w:lvlText w:val=""/>
+      <w:lvlJc w:val="left"/>
+      <w:pPr>
+        <w:ind w:left="1080" w:hanging="360"/>
+      </w:pPr>
+      <w:rPr>
+        <w:rFonts w:ascii="Symbol" w:hAnsi="Symbol" w:hint="default"/>
+      </w:rPr>
+    </w:lvl>
+    <w:lvl w:ilvl="1" w:tplc="04090003">
+      <w:start w:val="1"/>
+      <w:numFmt w:val="bullet"/>
+      <w:lvlText w:val="o"/>
+      <w:lvlJc w:val="left"/>
+      <w:pPr>
+        <w:ind w:left="1800" w:hanging="360"/>
+      </w:pPr>
+      <w:rPr>
+        <w:rFonts w:ascii="Courier New" w:hAnsi="Courier New" w:cs="Courier New" w:hint="default"/>
+      </w:rPr>
+    </w:lvl>
+    <w:lvl w:ilvl="2" w:tplc="04090005" w:tentative="1">
+      <w:start w:val="1"/>
+      <w:numFmt w:val="bullet"/>
+      <w:lvlText w:val=""/>
+      <w:lvlJc w:val="left"/>
+      <w:pPr>
+        <w:ind w:left="2520" w:hanging="360"/>
+      </w:pPr>
+      <w:rPr>
+        <w:rFonts w:ascii="Wingdings" w:hAnsi="Wingdings" w:hint="default"/>
+      </w:rPr>
+    </w:lvl>
+    <w:lvl w:ilvl="3" w:tplc="04090001" w:tentative="1">
+      <w:start w:val="1"/>
+      <w:numFmt w:val="bullet"/>
+      <w:lvlText w:val=""/>
+      <w:lvlJc w:val="left"/>
+      <w:pPr>
+        <w:ind w:left="3240" w:hanging="360"/>
+      </w:pPr>
+      <w:rPr>
+        <w:rFonts w:ascii="Symbol" w:hAnsi="Symbol" w:hint="default"/>
+      </w:rPr>
+    </w:lvl>
+    <w:lvl w:ilvl="4" w:tplc="04090003" w:tentative="1">
+      <w:start w:val="1"/>
+      <w:numFmt w:val="bullet"/>
+      <w:lvlText w:val="o"/>
+      <w:lvlJc w:val="left"/>
+      <w:pPr>
+        <w:ind w:left="3960" w:hanging="360"/>
+      </w:pPr>
+      <w:rPr>
+        <w:rFonts w:ascii="Courier New" w:hAnsi="Courier New" w:cs="Courier New" w:hint="default"/>
+      </w:rPr>
+    </w:lvl>
+    <w:lvl w:ilvl="5" w:tplc="04090005" w:tentative="1">
+      <w:start w:val="1"/>
+      <w:numFmt w:val="bullet"/>
+      <w:lvlText w:val=""/>
+      <w:lvlJc w:val="left"/>
+      <w:pPr>
+        <w:ind w:left="4680" w:hanging="360"/>
+      </w:pPr>
+      <w:rPr>
+        <w:rFonts w:ascii="Wingdings" w:hAnsi="Wingdings" w:hint="default"/>
+      </w:rPr>
+    </w:lvl>
+    <w:lvl w:ilvl="6" w:tplc="04090001" w:tentative="1">
+      <w:start w:val="1"/>
+      <w:numFmt w:val="bullet"/>
+      <w:lvlText w:val=""/>
+      <w:lvlJc w:val="left"/>
+      <w:pPr>
+        <w:ind w:left="5400" w:hanging="360"/>
+      </w:pPr>
+      <w:rPr>
+        <w:rFonts w:ascii="Symbol" w:hAnsi="Symbol" w:hint="default"/>
+      </w:rPr>
+    </w:lvl>
+    <w:lvl w:ilvl="7" w:tplc="04090003" w:tentative="1">
+      <w:start w:val="1"/>
+      <w:numFmt w:val="bullet"/>
+      <w:lvlText w:val="o"/>
+      <w:lvlJc w:val="left"/>
+      <w:pPr>
+        <w:ind w:left="6120" w:hanging="360"/>
+      </w:pPr>
+      <w:rPr>
+        <w:rFonts w:ascii="Courier New" w:hAnsi="Courier New" w:cs="Courier New" w:hint="default"/>
+      </w:rPr>
+    </w:lvl>
+    <w:lvl w:ilvl="8" w:tplc="04090005" w:tentative="1">
+      <w:start w:val="1"/>
+      <w:numFmt w:val="bullet"/>
+      <w:lvlText w:val=""/>
+      <w:lvlJc w:val="left"/>
+      <w:pPr>
+        <w:ind w:left="6840" w:hanging="360"/>
+      </w:pPr>
+      <w:rPr>
+        <w:rFonts w:ascii="Wingdings" w:hAnsi="Wingdings" w:hint="default"/>
+      </w:rPr>
+    </w:lvl>
+  </w:abstractNum>
+  <w:abstractNum w:abstractNumId="6" w15:restartNumberingAfterBreak="0">
+    <w:nsid w:val="3E0B704C"/>
+    <w:multiLevelType w:val="hybridMultilevel"/>
+    <w:tmpl w:val="C474453A"/>
+    <w:lvl w:ilvl="0" w:tplc="04090001">
+      <w:start w:val="1"/>
+      <w:numFmt w:val="bullet"/>
+      <w:lvlText w:val=""/>
+      <w:lvlJc w:val="left"/>
+      <w:pPr>
+        <w:ind w:left="720" w:hanging="360"/>
+      </w:pPr>
+      <w:rPr>
+        <w:rFonts w:ascii="Symbol" w:hAnsi="Symbol" w:hint="default"/>
+      </w:rPr>
+    </w:lvl>
+    <w:lvl w:ilvl="1" w:tplc="04090003" w:tentative="1">
+      <w:start w:val="1"/>
+      <w:numFmt w:val="bullet"/>
+      <w:lvlText w:val="o"/>
+      <w:lvlJc w:val="left"/>
+      <w:pPr>
+        <w:ind w:left="1440" w:hanging="360"/>
+      </w:pPr>
+      <w:rPr>
+        <w:rFonts w:ascii="Courier New" w:hAnsi="Courier New" w:cs="Courier New" w:hint="default"/>
+      </w:rPr>
+    </w:lvl>
+    <w:lvl w:ilvl="2" w:tplc="04090005" w:tentative="1">
+      <w:start w:val="1"/>
+      <w:numFmt w:val="bullet"/>
+      <w:lvlText w:val=""/>
+      <w:lvlJc w:val="left"/>
+      <w:pPr>
+        <w:ind w:left="2160" w:hanging="360"/>
+      </w:pPr>
+      <w:rPr>
+        <w:rFonts w:ascii="Wingdings" w:hAnsi="Wingdings" w:hint="default"/>
+      </w:rPr>
+    </w:lvl>
+    <w:lvl w:ilvl="3" w:tplc="04090001" w:tentative="1">
+      <w:start w:val="1"/>
+      <w:numFmt w:val="bullet"/>
+      <w:lvlText w:val=""/>
+      <w:lvlJc w:val="left"/>
+      <w:pPr>
+        <w:ind w:left="2880" w:hanging="360"/>
+      </w:pPr>
+      <w:rPr>
+        <w:rFonts w:ascii="Symbol" w:hAnsi="Symbol" w:hint="default"/>
+      </w:rPr>
+    </w:lvl>
+    <w:lvl w:ilvl="4" w:tplc="04090003" w:tentative="1">
+      <w:start w:val="1"/>
+      <w:numFmt w:val="bullet"/>
+      <w:lvlText w:val="o"/>
+      <w:lvlJc w:val="left"/>
+      <w:pPr>
+        <w:ind w:left="3600" w:hanging="360"/>
+      </w:pPr>
+      <w:rPr>
+        <w:rFonts w:ascii="Courier New" w:hAnsi="Courier New" w:cs="Courier New" w:hint="default"/>
+      </w:rPr>
+    </w:lvl>
+    <w:lvl w:ilvl="5" w:tplc="04090005" w:tentative="1">
+      <w:start w:val="1"/>
+      <w:numFmt w:val="bullet"/>
+      <w:lvlText w:val=""/>
+      <w:lvlJc w:val="left"/>
+      <w:pPr>
+        <w:ind w:left="4320" w:hanging="360"/>
+      </w:pPr>
+      <w:rPr>
+        <w:rFonts w:ascii="Wingdings" w:hAnsi="Wingdings" w:hint="default"/>
+      </w:rPr>
+    </w:lvl>
+    <w:lvl w:ilvl="6" w:tplc="04090001" w:tentative="1">
+      <w:start w:val="1"/>
+      <w:numFmt w:val="bullet"/>
+      <w:lvlText w:val=""/>
+      <w:lvlJc w:val="left"/>
+      <w:pPr>
+        <w:ind w:left="5040" w:hanging="360"/>
+      </w:pPr>
+      <w:rPr>
+        <w:rFonts w:ascii="Symbol" w:hAnsi="Symbol" w:hint="default"/>
+      </w:rPr>
+    </w:lvl>
+    <w:lvl w:ilvl="7" w:tplc="04090003" w:tentative="1">
+      <w:start w:val="1"/>
+      <w:numFmt w:val="bullet"/>
+      <w:lvlText w:val="o"/>
+      <w:lvlJc w:val="left"/>
+      <w:pPr>
+        <w:ind w:left="5760" w:hanging="360"/>
+      </w:pPr>
+      <w:rPr>
+        <w:rFonts w:ascii="Courier New" w:hAnsi="Courier New" w:cs="Courier New" w:hint="default"/>
+      </w:rPr>
+    </w:lvl>
+    <w:lvl w:ilvl="8" w:tplc="04090005" w:tentative="1">
+      <w:start w:val="1"/>
+      <w:numFmt w:val="bullet"/>
+      <w:lvlText w:val=""/>
+      <w:lvlJc w:val="left"/>
+      <w:pPr>
+        <w:ind w:left="6480" w:hanging="360"/>
+      </w:pPr>
+      <w:rPr>
+        <w:rFonts w:ascii="Wingdings" w:hAnsi="Wingdings" w:hint="default"/>
+      </w:rPr>
+    </w:lvl>
+  </w:abstractNum>
+  <w:abstractNum w:abstractNumId="7" w15:restartNumberingAfterBreak="0">
+    <w:nsid w:val="45AE74CB"/>
+    <w:multiLevelType w:val="hybridMultilevel"/>
+    <w:tmpl w:val="A5A8A288"/>
+    <w:lvl w:ilvl="0" w:tplc="04090001">
+      <w:start w:val="1"/>
+      <w:numFmt w:val="bullet"/>
+      <w:lvlText w:val=""/>
+      <w:lvlJc w:val="left"/>
+      <w:pPr>
+        <w:ind w:left="720" w:hanging="360"/>
+      </w:pPr>
+      <w:rPr>
+        <w:rFonts w:ascii="Symbol" w:hAnsi="Symbol" w:hint="default"/>
+      </w:rPr>
+    </w:lvl>
+    <w:lvl w:ilvl="1" w:tplc="04090003" w:tentative="1">
+      <w:start w:val="1"/>
+      <w:numFmt w:val="bullet"/>
+      <w:lvlText w:val="o"/>
+      <w:lvlJc w:val="left"/>
+      <w:pPr>
+        <w:ind w:left="1440" w:hanging="360"/>
+      </w:pPr>
+      <w:rPr>
+        <w:rFonts w:ascii="Courier New" w:hAnsi="Courier New" w:cs="Courier New" w:hint="default"/>
+      </w:rPr>
+    </w:lvl>
+    <w:lvl w:ilvl="2" w:tplc="04090005" w:tentative="1">
+      <w:start w:val="1"/>
+      <w:numFmt w:val="bullet"/>
+      <w:lvlText w:val=""/>
+      <w:lvlJc w:val="left"/>
+      <w:pPr>
+        <w:ind w:left="2160" w:hanging="360"/>
+      </w:pPr>
+      <w:rPr>
+        <w:rFonts w:ascii="Wingdings" w:hAnsi="Wingdings" w:hint="default"/>
+      </w:rPr>
+    </w:lvl>
+    <w:lvl w:ilvl="3" w:tplc="04090001" w:tentative="1">
+      <w:start w:val="1"/>
+      <w:numFmt w:val="bullet"/>
+      <w:lvlText w:val=""/>
+      <w:lvlJc w:val="left"/>
+      <w:pPr>
+        <w:ind w:left="2880" w:hanging="360"/>
+      </w:pPr>
+      <w:rPr>
+        <w:rFonts w:ascii="Symbol" w:hAnsi="Symbol" w:hint="default"/>
+      </w:rPr>
+    </w:lvl>
+    <w:lvl w:ilvl="4" w:tplc="04090003" w:tentative="1">
+      <w:start w:val="1"/>
+      <w:numFmt w:val="bullet"/>
+      <w:lvlText w:val="o"/>
+      <w:lvlJc w:val="left"/>
+      <w:pPr>
+        <w:ind w:left="3600" w:hanging="360"/>
+      </w:pPr>
+      <w:rPr>
+        <w:rFonts w:ascii="Courier New" w:hAnsi="Courier New" w:cs="Courier New" w:hint="default"/>
+      </w:rPr>
+    </w:lvl>
+    <w:lvl w:ilvl="5" w:tplc="04090005" w:tentative="1">
+      <w:start w:val="1"/>
+      <w:numFmt w:val="bullet"/>
+      <w:lvlText w:val=""/>
+      <w:lvlJc w:val="left"/>
+      <w:pPr>
+        <w:ind w:left="4320" w:hanging="360"/>
+      </w:pPr>
+      <w:rPr>
+        <w:rFonts w:ascii="Wingdings" w:hAnsi="Wingdings" w:hint="default"/>
+      </w:rPr>
+    </w:lvl>
+    <w:lvl w:ilvl="6" w:tplc="04090001" w:tentative="1">
+      <w:start w:val="1"/>
+      <w:numFmt w:val="bullet"/>
+      <w:lvlText w:val=""/>
+      <w:lvlJc w:val="left"/>
+      <w:pPr>
+        <w:ind w:left="5040" w:hanging="360"/>
+      </w:pPr>
+      <w:rPr>
+        <w:rFonts w:ascii="Symbol" w:hAnsi="Symbol" w:hint="default"/>
+      </w:rPr>
+    </w:lvl>
+    <w:lvl w:ilvl="7" w:tplc="04090003" w:tentative="1">
+      <w:start w:val="1"/>
+      <w:numFmt w:val="bullet"/>
+      <w:lvlText w:val="o"/>
+      <w:lvlJc w:val="left"/>
+      <w:pPr>
+        <w:ind w:left="5760" w:hanging="360"/>
+      </w:pPr>
+      <w:rPr>
+        <w:rFonts w:ascii="Courier New" w:hAnsi="Courier New" w:cs="Courier New" w:hint="default"/>
+      </w:rPr>
+    </w:lvl>
+    <w:lvl w:ilvl="8" w:tplc="04090005" w:tentative="1">
+      <w:start w:val="1"/>
+      <w:numFmt w:val="bullet"/>
+      <w:lvlText w:val=""/>
+      <w:lvlJc w:val="left"/>
+      <w:pPr>
+        <w:ind w:left="6480" w:hanging="360"/>
+      </w:pPr>
+      <w:rPr>
+        <w:rFonts w:ascii="Wingdings" w:hAnsi="Wingdings" w:hint="default"/>
+      </w:rPr>
+    </w:lvl>
+  </w:abstractNum>
+  <w:abstractNum w:abstractNumId="8" w15:restartNumberingAfterBreak="0">
+    <w:nsid w:val="6A17357F"/>
+    <w:multiLevelType w:val="hybridMultilevel"/>
+    <w:tmpl w:val="2B827AE2"/>
+    <w:lvl w:ilvl="0" w:tplc="04090001">
+      <w:start w:val="1"/>
+      <w:numFmt w:val="bullet"/>
+      <w:lvlText w:val=""/>
+      <w:lvlJc w:val="left"/>
+      <w:pPr>
+        <w:ind w:left="1080" w:hanging="360"/>
+      </w:pPr>
+      <w:rPr>
+        <w:rFonts w:ascii="Symbol" w:hAnsi="Symbol" w:hint="default"/>
+      </w:rPr>
+    </w:lvl>
+    <w:lvl w:ilvl="1" w:tplc="04090003" w:tentative="1">
+      <w:start w:val="1"/>
+      <w:numFmt w:val="bullet"/>
+      <w:lvlText w:val="o"/>
+      <w:lvlJc w:val="left"/>
+      <w:pPr>
+        <w:ind w:left="1800" w:hanging="360"/>
+      </w:pPr>
+      <w:rPr>
+        <w:rFonts w:ascii="Courier New" w:hAnsi="Courier New" w:cs="Courier New" w:hint="default"/>
+      </w:rPr>
+    </w:lvl>
+    <w:lvl w:ilvl="2" w:tplc="04090005" w:tentative="1">
+      <w:start w:val="1"/>
+      <w:numFmt w:val="bullet"/>
+      <w:lvlText w:val=""/>
+      <w:lvlJc w:val="left"/>
+      <w:pPr>
+        <w:ind w:left="2520" w:hanging="360"/>
+      </w:pPr>
+      <w:rPr>
+        <w:rFonts w:ascii="Wingdings" w:hAnsi="Wingdings" w:hint="default"/>
+      </w:rPr>
+    </w:lvl>
+    <w:lvl w:ilvl="3" w:tplc="04090001" w:tentative="1">
+      <w:start w:val="1"/>
+      <w:numFmt w:val="bullet"/>
+      <w:lvlText w:val=""/>
+      <w:lvlJc w:val="left"/>
+      <w:pPr>
+        <w:ind w:left="3240" w:hanging="360"/>
+      </w:pPr>
+      <w:rPr>
+        <w:rFonts w:ascii="Symbol" w:hAnsi="Symbol" w:hint="default"/>
+      </w:rPr>
+    </w:lvl>
+    <w:lvl w:ilvl="4" w:tplc="04090003" w:tentative="1">
+      <w:start w:val="1"/>
+      <w:numFmt w:val="bullet"/>
+      <w:lvlText w:val="o"/>
+      <w:lvlJc w:val="left"/>
+      <w:pPr>
+        <w:ind w:left="3960" w:hanging="360"/>
+      </w:pPr>
+      <w:rPr>
+        <w:rFonts w:ascii="Courier New" w:hAnsi="Courier New" w:cs="Courier New" w:hint="default"/>
+      </w:rPr>
+    </w:lvl>
+    <w:lvl w:ilvl="5" w:tplc="04090005" w:tentative="1">
+      <w:start w:val="1"/>
+      <w:numFmt w:val="bullet"/>
+      <w:lvlText w:val=""/>
+      <w:lvlJc w:val="left"/>
+      <w:pPr>
+        <w:ind w:left="4680" w:hanging="360"/>
+      </w:pPr>
+      <w:rPr>
+        <w:rFonts w:ascii="Wingdings" w:hAnsi="Wingdings" w:hint="default"/>
+      </w:rPr>
+    </w:lvl>
+    <w:lvl w:ilvl="6" w:tplc="04090001" w:tentative="1">
+      <w:start w:val="1"/>
+      <w:numFmt w:val="bullet"/>
+      <w:lvlText w:val=""/>
+      <w:lvlJc w:val="left"/>
+      <w:pPr>
+        <w:ind w:left="5400" w:hanging="360"/>
+      </w:pPr>
+      <w:rPr>
+        <w:rFonts w:ascii="Symbol" w:hAnsi="Symbol" w:hint="default"/>
+      </w:rPr>
+    </w:lvl>
+    <w:lvl w:ilvl="7" w:tplc="04090003" w:tentative="1">
+      <w:start w:val="1"/>
+      <w:numFmt w:val="bullet"/>
+      <w:lvlText w:val="o"/>
+      <w:lvlJc w:val="left"/>
+      <w:pPr>
+        <w:ind w:left="6120" w:hanging="360"/>
+      </w:pPr>
+      <w:rPr>
+        <w:rFonts w:ascii="Courier New" w:hAnsi="Courier New" w:cs="Courier New" w:hint="default"/>
+      </w:rPr>
+    </w:lvl>
+    <w:lvl w:ilvl="8" w:tplc="04090005" w:tentative="1">
+      <w:start w:val="1"/>
+      <w:numFmt w:val="bullet"/>
+      <w:lvlText w:val=""/>
+      <w:lvlJc w:val="left"/>
+      <w:pPr>
+        <w:ind w:left="6840" w:hanging="360"/>
+      </w:pPr>
+      <w:rPr>
+        <w:rFonts w:ascii="Wingdings" w:hAnsi="Wingdings" w:hint="default"/>
+      </w:rPr>
+    </w:lvl>
+  </w:abstractNum>
+  <w:abstractNum w:abstractNumId="9" w15:restartNumberingAfterBreak="0">
+    <w:nsid w:val="6A8B174F"/>
+    <w:multiLevelType w:val="hybridMultilevel"/>
+    <w:tmpl w:val="EEB88B96"/>
+    <w:lvl w:ilvl="0" w:tplc="04090001">
+      <w:start w:val="1"/>
+      <w:numFmt w:val="bullet"/>
+      <w:lvlText w:val=""/>
+      <w:lvlJc w:val="left"/>
+      <w:pPr>
+        <w:ind w:left="720" w:hanging="360"/>
+      </w:pPr>
+      <w:rPr>
+        <w:rFonts w:ascii="Symbol" w:hAnsi="Symbol" w:hint="default"/>
+      </w:rPr>
+    </w:lvl>
+    <w:lvl w:ilvl="1" w:tplc="04090003" w:tentative="1">
+      <w:start w:val="1"/>
+      <w:numFmt w:val="bullet"/>
+      <w:lvlText w:val="o"/>
+      <w:lvlJc w:val="left"/>
+      <w:pPr>
+        <w:ind w:left="1440" w:hanging="360"/>
+      </w:pPr>
+      <w:rPr>
+        <w:rFonts w:ascii="Courier New" w:hAnsi="Courier New" w:cs="Courier New" w:hint="default"/>
+      </w:rPr>
+    </w:lvl>
+    <w:lvl w:ilvl="2" w:tplc="04090005" w:tentative="1">
+      <w:start w:val="1"/>
+      <w:numFmt w:val="bullet"/>
+      <w:lvlText w:val=""/>
+      <w:lvlJc w:val="left"/>
+      <w:pPr>
+        <w:ind w:left="2160" w:hanging="360"/>
+      </w:pPr>
+      <w:rPr>
+        <w:rFonts w:ascii="Wingdings" w:hAnsi="Wingdings" w:hint="default"/>
+      </w:rPr>
+    </w:lvl>
+    <w:lvl w:ilvl="3" w:tplc="04090001" w:tentative="1">
+      <w:start w:val="1"/>
+      <w:numFmt w:val="bullet"/>
+      <w:lvlText w:val=""/>
+      <w:lvlJc w:val="left"/>
+      <w:pPr>
+        <w:ind w:left="2880" w:hanging="360"/>
+      </w:pPr>
+      <w:rPr>
+        <w:rFonts w:ascii="Symbol" w:hAnsi="Symbol" w:hint="default"/>
+      </w:rPr>
+    </w:lvl>
+    <w:lvl w:ilvl="4" w:tplc="04090003" w:tentative="1">
+      <w:start w:val="1"/>
+      <w:numFmt w:val="bullet"/>
+      <w:lvlText w:val="o"/>
+      <w:lvlJc w:val="left"/>
+      <w:pPr>
+        <w:ind w:left="3600" w:hanging="360"/>
+      </w:pPr>
+      <w:rPr>
+        <w:rFonts w:ascii="Courier New" w:hAnsi="Courier New" w:cs="Courier New" w:hint="default"/>
+      </w:rPr>
+    </w:lvl>
+    <w:lvl w:ilvl="5" w:tplc="04090005" w:tentative="1">
+      <w:start w:val="1"/>
+      <w:numFmt w:val="bullet"/>
+      <w:lvlText w:val=""/>
+      <w:lvlJc w:val="left"/>
+      <w:pPr>
+        <w:ind w:left="4320" w:hanging="360"/>
+      </w:pPr>
+      <w:rPr>
+        <w:rFonts w:ascii="Wingdings" w:hAnsi="Wingdings" w:hint="default"/>
+      </w:rPr>
+    </w:lvl>
+    <w:lvl w:ilvl="6" w:tplc="04090001" w:tentative="1">
+      <w:start w:val="1"/>
+      <w:numFmt w:val="bullet"/>
+      <w:lvlText w:val=""/>
+      <w:lvlJc w:val="left"/>
+      <w:pPr>
+        <w:ind w:left="5040" w:hanging="360"/>
+      </w:pPr>
+      <w:rPr>
+        <w:rFonts w:ascii="Symbol" w:hAnsi="Symbol" w:hint="default"/>
+      </w:rPr>
+    </w:lvl>
+    <w:lvl w:ilvl="7" w:tplc="04090003" w:tentative="1">
+      <w:start w:val="1"/>
+      <w:numFmt w:val="bullet"/>
+      <w:lvlText w:val="o"/>
+      <w:lvlJc w:val="left"/>
+      <w:pPr>
+        <w:ind w:left="5760" w:hanging="360"/>
+      </w:pPr>
+      <w:rPr>
+        <w:rFonts w:ascii="Courier New" w:hAnsi="Courier New" w:cs="Courier New" w:hint="default"/>
+      </w:rPr>
+    </w:lvl>
+    <w:lvl w:ilvl="8" w:tplc="04090005" w:tentative="1">
+      <w:start w:val="1"/>
+      <w:numFmt w:val="bullet"/>
+      <w:lvlText w:val=""/>
+      <w:lvlJc w:val="left"/>
+      <w:pPr>
+        <w:ind w:left="6480" w:hanging="360"/>
+      </w:pPr>
+      <w:rPr>
+        <w:rFonts w:ascii="Wingdings" w:hAnsi="Wingdings" w:hint="default"/>
+      </w:rPr>
+    </w:lvl>
+  </w:abstractNum>
+  <w:abstractNum w:abstractNumId="10" w15:restartNumberingAfterBreak="0">
+    <w:nsid w:val="6E7725FE"/>
+    <w:multiLevelType w:val="hybridMultilevel"/>
+    <w:tmpl w:val="0BC4AE68"/>
+    <w:lvl w:ilvl="0" w:tplc="449A4B3E">
+      <w:numFmt w:val="bullet"/>
+      <w:lvlText w:val="-"/>
+      <w:lvlJc w:val="left"/>
+      <w:pPr>
+        <w:ind w:left="720" w:hanging="360"/>
+      </w:pPr>
+      <w:rPr>
+        <w:rFonts w:ascii="Aptos" w:eastAsiaTheme="minorHAnsi" w:hAnsi="Aptos" w:cstheme="minorBidi" w:hint="default"/>
+      </w:rPr>
+    </w:lvl>
+    <w:lvl w:ilvl="1" w:tplc="04090003" w:tentative="1">
+      <w:start w:val="1"/>
+      <w:numFmt w:val="bullet"/>
+      <w:lvlText w:val="o"/>
+      <w:lvlJc w:val="left"/>
+      <w:pPr>
+        <w:ind w:left="1440" w:hanging="360"/>
+      </w:pPr>
+      <w:rPr>
+        <w:rFonts w:ascii="Courier New" w:hAnsi="Courier New" w:cs="Courier New" w:hint="default"/>
+      </w:rPr>
+    </w:lvl>
+    <w:lvl w:ilvl="2" w:tplc="04090005" w:tentative="1">
+      <w:start w:val="1"/>
+      <w:numFmt w:val="bullet"/>
+      <w:lvlText w:val=""/>
+      <w:lvlJc w:val="left"/>
+      <w:pPr>
+        <w:ind w:left="2160" w:hanging="360"/>
+      </w:pPr>
+      <w:rPr>
+        <w:rFonts w:ascii="Wingdings" w:hAnsi="Wingdings" w:hint="default"/>
+      </w:rPr>
+    </w:lvl>
+    <w:lvl w:ilvl="3" w:tplc="04090001" w:tentative="1">
+      <w:start w:val="1"/>
+      <w:numFmt w:val="bullet"/>
+      <w:lvlText w:val=""/>
+      <w:lvlJc w:val="left"/>
+      <w:pPr>
+        <w:ind w:left="2880" w:hanging="360"/>
+      </w:pPr>
+      <w:rPr>
+        <w:rFonts w:ascii="Symbol" w:hAnsi="Symbol" w:hint="default"/>
+      </w:rPr>
+    </w:lvl>
+    <w:lvl w:ilvl="4" w:tplc="04090003" w:tentative="1">
+      <w:start w:val="1"/>
+      <w:numFmt w:val="bullet"/>
+      <w:lvlText w:val="o"/>
+      <w:lvlJc w:val="left"/>
+      <w:pPr>
+        <w:ind w:left="3600" w:hanging="360"/>
+      </w:pPr>
+      <w:rPr>
+        <w:rFonts w:ascii="Courier New" w:hAnsi="Courier New" w:cs="Courier New" w:hint="default"/>
+      </w:rPr>
+    </w:lvl>
+    <w:lvl w:ilvl="5" w:tplc="04090005" w:tentative="1">
+      <w:start w:val="1"/>
+      <w:numFmt w:val="bullet"/>
+      <w:lvlText w:val=""/>
+      <w:lvlJc w:val="left"/>
+      <w:pPr>
+        <w:ind w:left="4320" w:hanging="360"/>
+      </w:pPr>
+      <w:rPr>
+        <w:rFonts w:ascii="Wingdings" w:hAnsi="Wingdings" w:hint="default"/>
+      </w:rPr>
+    </w:lvl>
+    <w:lvl w:ilvl="6" w:tplc="04090001" w:tentative="1">
+      <w:start w:val="1"/>
+      <w:numFmt w:val="bullet"/>
+      <w:lvlText w:val=""/>
+      <w:lvlJc w:val="left"/>
+      <w:pPr>
+        <w:ind w:left="5040" w:hanging="360"/>
+      </w:pPr>
+      <w:rPr>
+        <w:rFonts w:ascii="Symbol" w:hAnsi="Symbol" w:hint="default"/>
+      </w:rPr>
+    </w:lvl>
+    <w:lvl w:ilvl="7" w:tplc="04090003" w:tentative="1">
+      <w:start w:val="1"/>
+      <w:numFmt w:val="bullet"/>
+      <w:lvlText w:val="o"/>
+      <w:lvlJc w:val="left"/>
+      <w:pPr>
+        <w:ind w:left="5760" w:hanging="360"/>
+      </w:pPr>
+      <w:rPr>
+        <w:rFonts w:ascii="Courier New" w:hAnsi="Courier New" w:cs="Courier New" w:hint="default"/>
+      </w:rPr>
+    </w:lvl>
+    <w:lvl w:ilvl="8" w:tplc="04090005" w:tentative="1">
+      <w:start w:val="1"/>
+      <w:numFmt w:val="bullet"/>
+      <w:lvlText w:val=""/>
+      <w:lvlJc w:val="left"/>
+      <w:pPr>
+        <w:ind w:left="6480" w:hanging="360"/>
+      </w:pPr>
+      <w:rPr>
+        <w:rFonts w:ascii="Wingdings" w:hAnsi="Wingdings" w:hint="default"/>
+      </w:rPr>
+    </w:lvl>
+  </w:abstractNum>
+  <w:abstractNum w:abstractNumId="11" w15:restartNumberingAfterBreak="0">
+    <w:nsid w:val="77E26D6C"/>
+    <w:multiLevelType w:val="hybridMultilevel"/>
+    <w:tmpl w:val="4C2E102E"/>
+    <w:lvl w:ilvl="0" w:tplc="449A4B3E">
+      <w:numFmt w:val="bullet"/>
+      <w:lvlText w:val="-"/>
+      <w:lvlJc w:val="left"/>
+      <w:pPr>
+        <w:ind w:left="720" w:hanging="360"/>
+      </w:pPr>
+      <w:rPr>
+        <w:rFonts w:ascii="Aptos" w:eastAsiaTheme="minorHAnsi" w:hAnsi="Aptos" w:cstheme="minorBidi" w:hint="default"/>
+      </w:rPr>
+    </w:lvl>
+    <w:lvl w:ilvl="1" w:tplc="04090003" w:tentative="1">
+      <w:start w:val="1"/>
+      <w:numFmt w:val="bullet"/>
+      <w:lvlText w:val="o"/>
+      <w:lvlJc w:val="left"/>
+      <w:pPr>
+        <w:ind w:left="1440" w:hanging="360"/>
+      </w:pPr>
+      <w:rPr>
+        <w:rFonts w:ascii="Courier New" w:hAnsi="Courier New" w:cs="Courier New" w:hint="default"/>
+      </w:rPr>
+    </w:lvl>
+    <w:lvl w:ilvl="2" w:tplc="04090005" w:tentative="1">
+      <w:start w:val="1"/>
+      <w:numFmt w:val="bullet"/>
+      <w:lvlText w:val=""/>
+      <w:lvlJc w:val="left"/>
+      <w:pPr>
+        <w:ind w:left="2160" w:hanging="360"/>
+      </w:pPr>
+      <w:rPr>
+        <w:rFonts w:ascii="Wingdings" w:hAnsi="Wingdings" w:hint="default"/>
+      </w:rPr>
+    </w:lvl>
+    <w:lvl w:ilvl="3" w:tplc="04090001" w:tentative="1">
+      <w:start w:val="1"/>
+      <w:numFmt w:val="bullet"/>
+      <w:lvlText w:val=""/>
+      <w:lvlJc w:val="left"/>
+      <w:pPr>
+        <w:ind w:left="2880" w:hanging="360"/>
+      </w:pPr>
+      <w:rPr>
+        <w:rFonts w:ascii="Symbol" w:hAnsi="Symbol" w:hint="default"/>
+      </w:rPr>
+    </w:lvl>
+    <w:lvl w:ilvl="4" w:tplc="04090003" w:tentative="1">
+      <w:start w:val="1"/>
+      <w:numFmt w:val="bullet"/>
+      <w:lvlText w:val="o"/>
+      <w:lvlJc w:val="left"/>
+      <w:pPr>
+        <w:ind w:left="3600" w:hanging="360"/>
+      </w:pPr>
+      <w:rPr>
+        <w:rFonts w:ascii="Courier New" w:hAnsi="Courier New" w:cs="Courier New" w:hint="default"/>
+      </w:rPr>
+    </w:lvl>
+    <w:lvl w:ilvl="5" w:tplc="04090005" w:tentative="1">
+      <w:start w:val="1"/>
+      <w:numFmt w:val="bullet"/>
+      <w:lvlText w:val=""/>
+      <w:lvlJc w:val="left"/>
+      <w:pPr>
+        <w:ind w:left="4320" w:hanging="360"/>
+      </w:pPr>
+      <w:rPr>
+        <w:rFonts w:ascii="Wingdings" w:hAnsi="Wingdings" w:hint="default"/>
+      </w:rPr>
+    </w:lvl>
+    <w:lvl w:ilvl="6" w:tplc="04090001" w:tentative="1">
+      <w:start w:val="1"/>
+      <w:numFmt w:val="bullet"/>
+      <w:lvlText w:val=""/>
+      <w:lvlJc w:val="left"/>
+      <w:pPr>
+        <w:ind w:left="5040" w:hanging="360"/>
+      </w:pPr>
+      <w:rPr>
+        <w:rFonts w:ascii="Symbol" w:hAnsi="Symbol" w:hint="default"/>
+      </w:rPr>
+    </w:lvl>
+    <w:lvl w:ilvl="7" w:tplc="04090003" w:tentative="1">
+      <w:start w:val="1"/>
+      <w:numFmt w:val="bullet"/>
+      <w:lvlText w:val="o"/>
+      <w:lvlJc w:val="left"/>
+      <w:pPr>
+        <w:ind w:left="5760" w:hanging="360"/>
+      </w:pPr>
+      <w:rPr>
+        <w:rFonts w:ascii="Courier New" w:hAnsi="Courier New" w:cs="Courier New" w:hint="default"/>
+      </w:rPr>
+    </w:lvl>
+    <w:lvl w:ilvl="8" w:tplc="04090005" w:tentative="1">
+      <w:start w:val="1"/>
+      <w:numFmt w:val="bullet"/>
+      <w:lvlText w:val=""/>
+      <w:lvlJc w:val="left"/>
+      <w:pPr>
+        <w:ind w:left="6480" w:hanging="360"/>
+      </w:pPr>
+      <w:rPr>
+        <w:rFonts w:ascii="Wingdings" w:hAnsi="Wingdings" w:hint="default"/>
+      </w:rPr>
+    </w:lvl>
+  </w:abstractNum>
+  <w:abstractNum w:abstractNumId="12" w15:restartNumberingAfterBreak="0">
+    <w:nsid w:val="7CEC379C"/>
+    <w:multiLevelType w:val="hybridMultilevel"/>
+    <w:tmpl w:val="2CFE636C"/>
+    <w:lvl w:ilvl="0" w:tplc="04090001">
+      <w:start w:val="1"/>
+      <w:numFmt w:val="bullet"/>
+      <w:lvlText w:val=""/>
+      <w:lvlJc w:val="left"/>
+      <w:pPr>
+        <w:ind w:left="720" w:hanging="360"/>
+      </w:pPr>
+      <w:rPr>
+        <w:rFonts w:ascii="Symbol" w:hAnsi="Symbol" w:hint="default"/>
+      </w:rPr>
+    </w:lvl>
+    <w:lvl w:ilvl="1" w:tplc="04090003" w:tentative="1">
+      <w:start w:val="1"/>
+      <w:numFmt w:val="bullet"/>
+      <w:lvlText w:val="o"/>
+      <w:lvlJc w:val="left"/>
+      <w:pPr>
+        <w:ind w:left="1440" w:hanging="360"/>
+      </w:pPr>
+      <w:rPr>
+        <w:rFonts w:ascii="Courier New" w:hAnsi="Courier New" w:cs="Courier New" w:hint="default"/>
+      </w:rPr>
+    </w:lvl>
+    <w:lvl w:ilvl="2" w:tplc="04090005" w:tentative="1">
+      <w:start w:val="1"/>
+      <w:numFmt w:val="bullet"/>
+      <w:lvlText w:val=""/>
+      <w:lvlJc w:val="left"/>
+      <w:pPr>
+        <w:ind w:left="2160" w:hanging="360"/>
+      </w:pPr>
+      <w:rPr>
+        <w:rFonts w:ascii="Wingdings" w:hAnsi="Wingdings" w:hint="default"/>
+      </w:rPr>
+    </w:lvl>
+    <w:lvl w:ilvl="3" w:tplc="04090001" w:tentative="1">
+      <w:start w:val="1"/>
+      <w:numFmt w:val="bullet"/>
+      <w:lvlText w:val=""/>
+      <w:lvlJc w:val="left"/>
+      <w:pPr>
+        <w:ind w:left="2880" w:hanging="360"/>
+      </w:pPr>
+      <w:rPr>
+        <w:rFonts w:ascii="Symbol" w:hAnsi="Symbol" w:hint="default"/>
+      </w:rPr>
+    </w:lvl>
+    <w:lvl w:ilvl="4" w:tplc="04090003" w:tentative="1">
+      <w:start w:val="1"/>
+      <w:numFmt w:val="bullet"/>
+      <w:lvlText w:val="o"/>
+      <w:lvlJc w:val="left"/>
+      <w:pPr>
+        <w:ind w:left="3600" w:hanging="360"/>
+      </w:pPr>
+      <w:rPr>
+        <w:rFonts w:ascii="Courier New" w:hAnsi="Courier New" w:cs="Courier New" w:hint="default"/>
+      </w:rPr>
+    </w:lvl>
+    <w:lvl w:ilvl="5" w:tplc="04090005" w:tentative="1">
+      <w:start w:val="1"/>
+      <w:numFmt w:val="bullet"/>
+      <w:lvlText w:val=""/>
+      <w:lvlJc w:val="left"/>
+      <w:pPr>
+        <w:ind w:left="4320" w:hanging="360"/>
+      </w:pPr>
+      <w:rPr>
+        <w:rFonts w:ascii="Wingdings" w:hAnsi="Wingdings" w:hint="default"/>
+      </w:rPr>
+    </w:lvl>
+    <w:lvl w:ilvl="6" w:tplc="04090001" w:tentative="1">
+      <w:start w:val="1"/>
+      <w:numFmt w:val="bullet"/>
+      <w:lvlText w:val=""/>
+      <w:lvlJc w:val="left"/>
+      <w:pPr>
+        <w:ind w:left="5040" w:hanging="360"/>
+      </w:pPr>
+      <w:rPr>
+        <w:rFonts w:ascii="Symbol" w:hAnsi="Symbol" w:hint="default"/>
+      </w:rPr>
+    </w:lvl>
+    <w:lvl w:ilvl="7" w:tplc="04090003" w:tentative="1">
+      <w:start w:val="1"/>
+      <w:numFmt w:val="bullet"/>
+      <w:lvlText w:val="o"/>
+      <w:lvlJc w:val="left"/>
+      <w:pPr>
+        <w:ind w:left="5760" w:hanging="360"/>
+      </w:pPr>
+      <w:rPr>
+        <w:rFonts w:ascii="Courier New" w:hAnsi="Courier New" w:cs="Courier New" w:hint="default"/>
+      </w:rPr>
+    </w:lvl>
+    <w:lvl w:ilvl="8" w:tplc="04090005" w:tentative="1">
+      <w:start w:val="1"/>
+      <w:numFmt w:val="bullet"/>
+      <w:lvlText w:val=""/>
+      <w:lvlJc w:val="left"/>
+      <w:pPr>
+        <w:ind w:left="6480" w:hanging="360"/>
+      </w:pPr>
+      <w:rPr>
+        <w:rFonts w:ascii="Wingdings" w:hAnsi="Wingdings" w:hint="default"/>
+      </w:rPr>
+    </w:lvl>
+  </w:abstractNum>
+  <w:num w:numId="1" w16cid:durableId="1116680411">
+    <w:abstractNumId w:val="12"/>
+  </w:num>
+  <w:num w:numId="2" w16cid:durableId="1140272424">
+    <w:abstractNumId w:val="10"/>
+  </w:num>
+  <w:num w:numId="3" w16cid:durableId="1987121048">
+    <w:abstractNumId w:val="11"/>
+  </w:num>
+  <w:num w:numId="4" w16cid:durableId="1874927917">
+    <w:abstractNumId w:val="0"/>
+  </w:num>
+  <w:num w:numId="5" w16cid:durableId="1710766629">
+    <w:abstractNumId w:val="9"/>
+  </w:num>
+  <w:num w:numId="6" w16cid:durableId="375740906">
+    <w:abstractNumId w:val="5"/>
+  </w:num>
+  <w:num w:numId="7" w16cid:durableId="1376739921">
+    <w:abstractNumId w:val="2"/>
+  </w:num>
+  <w:num w:numId="8" w16cid:durableId="2043825382">
+    <w:abstractNumId w:val="8"/>
+  </w:num>
+  <w:num w:numId="9" w16cid:durableId="448823097">
+    <w:abstractNumId w:val="1"/>
+  </w:num>
+  <w:num w:numId="10" w16cid:durableId="1015840704">
+    <w:abstractNumId w:val="7"/>
+  </w:num>
+  <w:num w:numId="11" w16cid:durableId="152375765">
+    <w:abstractNumId w:val="4"/>
+  </w:num>
+  <w:num w:numId="12" w16cid:durableId="230359447">
+    <w:abstractNumId w:val="6"/>
+  </w:num>
+  <w:num w:numId="13" w16cid:durableId="1455518227">
+    <w:abstractNumId w:val="3"/>
+  </w:num>
+</w:numbering>
 </file>
 
 <file path=word/styles.xml><?xml version="1.0" encoding="utf-8"?>
@@ -448,7 +3449,6 @@
     <w:next w:val="Normal"/>
     <w:link w:val="Heading2Char"/>
     <w:uiPriority w:val="9"/>
-    <w:semiHidden/>
     <w:unhideWhenUsed/>
     <w:qFormat/>
     <w:rsid w:val="00D402B4"/>
@@ -665,7 +3665,6 @@
     <w:basedOn w:val="DefaultParagraphFont"/>
     <w:link w:val="Heading2"/>
     <w:uiPriority w:val="9"/>
-    <w:semiHidden/>
     <w:rsid w:val="00D402B4"/>
     <w:rPr>
       <w:rFonts w:asciiTheme="majorHAnsi" w:eastAsiaTheme="majorEastAsia" w:hAnsiTheme="majorHAnsi" w:cstheme="majorBidi"/>

</xml_diff>